<commit_message>
Finished DS 705 hw2 question 1
</commit_message>
<xml_diff>
--- a/wk1/Week_01_HW_Submission.docx
+++ b/wk1/Week_01_HW_Submission.docx
@@ -33,143 +33,114 @@
         <w:pStyle w:val="Author"/>
       </w:pPr>
       <w:r>
-        <w:t xml:space="preserve">Professor</w:t>
+        <w:t xml:space="preserve">Paul</w:t>
       </w:r>
       <w:r>
         <w:t xml:space="preserve"> </w:t>
       </w:r>
       <w:r>
-        <w:t xml:space="preserve">Stats</w:t>
+        <w:t xml:space="preserve">Isaacson</w:t>
+      </w:r>
+    </w:p>
+    <w:p>
+      <w:pPr>
+        <w:pStyle w:val="Date"/>
+      </w:pPr>
+      <w:r>
+        <w:t xml:space="preserve">January</w:t>
       </w:r>
       <w:r>
         <w:t xml:space="preserve"> </w:t>
       </w:r>
       <w:r>
-        <w:t xml:space="preserve">-</w:t>
+        <w:t xml:space="preserve">23,</w:t>
       </w:r>
       <w:r>
         <w:t xml:space="preserve"> </w:t>
       </w:r>
       <w:r>
-        <w:rPr>
-          <w:i/>
-        </w:rPr>
-        <w:t xml:space="preserve">change</w:t>
-      </w:r>
-      <w:r>
-        <w:rPr>
-          <w:i/>
+        <w:t xml:space="preserve">2017</w:t>
+      </w:r>
+    </w:p>
+    <w:p>
+      <w:pPr>
+        <w:pStyle w:val="Heading2"/>
+      </w:pPr>
+      <w:bookmarkStart w:id="21" w:name="exercise-1"/>
+      <w:bookmarkEnd w:id="21"/>
+      <w:r>
+        <w:t xml:space="preserve">Exercise 1</w:t>
+      </w:r>
+    </w:p>
+    <w:p>
+      <w:pPr>
+        <w:pStyle w:val="FirstParagraph"/>
+      </w:pPr>
+      <w:r>
+        <w:t xml:space="preserve">For this exercise, you'll explore and summarize data on cholesterol levels for 40 randomly selected American women.</w:t>
+      </w:r>
+    </w:p>
+    <w:p>
+      <w:pPr>
+        <w:pStyle w:val="Heading3"/>
+      </w:pPr>
+      <w:bookmarkStart w:id="22" w:name="part-1a"/>
+      <w:bookmarkEnd w:id="22"/>
+      <w:r>
+        <w:t xml:space="preserve">Part 1a</w:t>
+      </w:r>
+    </w:p>
+    <w:p>
+      <w:pPr>
+        <w:pStyle w:val="FirstParagraph"/>
+      </w:pPr>
+      <w:r>
+        <w:t xml:space="preserve">From the HealthExam data set, extract the cholesterol level of the 40 women and assign it to the variable fs. As a safety check, the mean cholesterol level should be 240.875 mg/dl if you've done it correctly.</w:t>
+      </w:r>
+    </w:p>
+    <w:p>
+      <w:pPr>
+        <w:pStyle w:val="Heading3"/>
+      </w:pPr>
+      <w:bookmarkStart w:id="23" w:name="answer-1a-------------"/>
+      <w:bookmarkEnd w:id="23"/>
+      <w:r>
+        <w:t xml:space="preserve">-|-|-|-|-|-|-|-|-|-|-|- Answer 1a -|-|-|-|-|-|-|-|-|-|-|-</w:t>
+      </w:r>
+    </w:p>
+    <w:p>
+      <w:pPr>
+        <w:pStyle w:val="SourceCode"/>
+      </w:pPr>
+      <w:r>
+        <w:rPr>
+          <w:rStyle w:val="NormalTok"/>
+        </w:rPr>
+        <w:t xml:space="preserve">fs &lt;-</w:t>
+      </w:r>
+      <w:r>
+        <w:rPr>
+          <w:rStyle w:val="StringTok"/>
         </w:rPr>
         <w:t xml:space="preserve"> </w:t>
       </w:r>
       <w:r>
         <w:rPr>
-          <w:i/>
-        </w:rPr>
-        <w:t xml:space="preserve">this</w:t>
-      </w:r>
-    </w:p>
-    <w:p>
-      <w:pPr>
-        <w:pStyle w:val="Date"/>
-      </w:pPr>
-      <w:r>
-        <w:t xml:space="preserve">September</w:t>
-      </w:r>
-      <w:r>
-        <w:t xml:space="preserve"> </w:t>
-      </w:r>
-      <w:r>
-        <w:t xml:space="preserve">2,</w:t>
-      </w:r>
-      <w:r>
-        <w:t xml:space="preserve"> </w:t>
-      </w:r>
-      <w:r>
-        <w:t xml:space="preserve">2015</w:t>
-      </w:r>
-    </w:p>
-    <w:p>
-      <w:pPr>
-        <w:pStyle w:val="Heading2"/>
-      </w:pPr>
-      <w:bookmarkStart w:id="21" w:name="how-to-complete-the-homework."/>
-      <w:bookmarkEnd w:id="21"/>
-      <w:r>
-        <w:t xml:space="preserve">How to complete the homework.</w:t>
-      </w:r>
-    </w:p>
-    <w:p>
-      <w:pPr>
-        <w:pStyle w:val="FirstParagraph"/>
-      </w:pPr>
-      <w:r>
-        <w:t xml:space="preserve">If you've made it this far, then you've already downloaded and unzipped the HW packet for this week. We suggest that you keep all of the materials, including this .rmd file, for the week in one folder. It will help to set the working directory to the folder that contains the HW materials. You can do this by opening the rmd file in an RStudio editor window and then using the menu commands Session -&gt; Set Working Directory -&gt; To Source File Location.</w:t>
-      </w:r>
-    </w:p>
-    <w:p>
-      <w:pPr>
-        <w:pStyle w:val="BodyText"/>
-      </w:pPr>
-      <w:r>
-        <w:t xml:space="preserve">You'll be adding R code and typing answers in the designated spaces throughout this document. At the end of the week you'll submit the .rmd file and the "knitted" Word document to the dropbox on D2L.</w:t>
-      </w:r>
-    </w:p>
-    <w:p>
-      <w:pPr>
-        <w:pStyle w:val="Heading2"/>
-      </w:pPr>
-      <w:bookmarkStart w:id="22" w:name="exercise-1"/>
-      <w:bookmarkEnd w:id="22"/>
-      <w:r>
-        <w:t xml:space="preserve">Exercise 1</w:t>
-      </w:r>
-    </w:p>
-    <w:p>
-      <w:pPr>
-        <w:pStyle w:val="FirstParagraph"/>
-      </w:pPr>
-      <w:r>
-        <w:t xml:space="preserve">For this exercise, you'll explore and summarize data on cholesterol levels for 40 randomly selected American women.</w:t>
-      </w:r>
-    </w:p>
-    <w:p>
-      <w:pPr>
-        <w:pStyle w:val="Heading3"/>
-      </w:pPr>
-      <w:bookmarkStart w:id="23" w:name="part-1a"/>
-      <w:bookmarkEnd w:id="23"/>
-      <w:r>
-        <w:t xml:space="preserve">Part 1a</w:t>
-      </w:r>
-    </w:p>
-    <w:p>
-      <w:pPr>
-        <w:pStyle w:val="FirstParagraph"/>
-      </w:pPr>
-      <w:r>
-        <w:t xml:space="preserve">From the HealthExam data set, extract the cholesterol level of the 40 women and assign it to the variable fs. As a safety check, the mean cholesterol level should be 240.875 mg/dl if you've done it correctly.</w:t>
-      </w:r>
-    </w:p>
-    <w:p>
-      <w:pPr>
-        <w:pStyle w:val="Heading3"/>
-      </w:pPr>
-      <w:bookmarkStart w:id="24" w:name="answer-1a-------------"/>
-      <w:bookmarkEnd w:id="24"/>
-      <w:r>
-        <w:t xml:space="preserve">-|-|-|-|-|-|-|-|-|-|-|- Answer 1a -|-|-|-|-|-|-|-|-|-|-|-</w:t>
-      </w:r>
-    </w:p>
-    <w:p>
-      <w:pPr>
-        <w:pStyle w:val="SourceCode"/>
-      </w:pPr>
-      <w:r>
-        <w:rPr>
-          <w:rStyle w:val="CommentTok"/>
-        </w:rPr>
-        <w:t xml:space="preserve"># This is a comment, change it and add your code below.</w:t>
+          <w:rStyle w:val="NormalTok"/>
+        </w:rPr>
+        <w:t xml:space="preserve">HealthExam$Cholesterol[HealthExam$Sex ==</w:t>
+      </w:r>
+      <w:r>
+        <w:rPr>
+          <w:rStyle w:val="StringTok"/>
+        </w:rPr>
+        <w:t xml:space="preserve"> 'F'</w:t>
+      </w:r>
+      <w:r>
+        <w:rPr>
+          <w:rStyle w:val="NormalTok"/>
+        </w:rPr>
+        <w:t xml:space="preserve">]</w:t>
       </w:r>
     </w:p>
     <w:p>
@@ -183,10 +154,93 @@
       <w:pPr>
         <w:pStyle w:val="Heading3"/>
       </w:pPr>
-      <w:bookmarkStart w:id="25" w:name="part-1b"/>
+      <w:bookmarkStart w:id="24" w:name="part-1b"/>
+      <w:bookmarkEnd w:id="24"/>
+      <w:r>
+        <w:t xml:space="preserve">Part 1b</w:t>
+      </w:r>
+    </w:p>
+    <w:p>
+      <w:pPr>
+        <w:pStyle w:val="FirstParagraph"/>
+      </w:pPr>
+      <w:r>
+        <w:t xml:space="preserve">Apply summary() and sd() to the vector fs to find summary statistics for female cholesterol level. Based on the summary statistics, does the data appeared to be skewed? If so, which direction?</w:t>
+      </w:r>
+    </w:p>
+    <w:p>
+      <w:pPr>
+        <w:pStyle w:val="Heading3"/>
+      </w:pPr>
+      <w:bookmarkStart w:id="25" w:name="answer-1b-------------"/>
       <w:bookmarkEnd w:id="25"/>
       <w:r>
-        <w:t xml:space="preserve">Part 1b</w:t>
+        <w:t xml:space="preserve">-|-|-|-|-|-|-|-|-|-|-|- Answer 1b -|-|-|-|-|-|-|-|-|-|-|-</w:t>
+      </w:r>
+    </w:p>
+    <w:p>
+      <w:pPr>
+        <w:pStyle w:val="SourceCode"/>
+      </w:pPr>
+      <w:r>
+        <w:rPr>
+          <w:rStyle w:val="KeywordTok"/>
+        </w:rPr>
+        <w:t xml:space="preserve">summary</w:t>
+      </w:r>
+      <w:r>
+        <w:rPr>
+          <w:rStyle w:val="NormalTok"/>
+        </w:rPr>
+        <w:t xml:space="preserve">(fs)</w:t>
+      </w:r>
+    </w:p>
+    <w:p>
+      <w:pPr>
+        <w:pStyle w:val="SourceCode"/>
+      </w:pPr>
+      <w:r>
+        <w:rPr>
+          <w:rStyle w:val="VerbatimChar"/>
+        </w:rPr>
+        <w:t xml:space="preserve">##    Min. 1st Qu.  Median    Mean 3rd Qu.    Max. </w:t>
+      </w:r>
+      <w:r>
+        <w:br w:type="textWrapping"/>
+      </w:r>
+      <w:r>
+        <w:rPr>
+          <w:rStyle w:val="VerbatimChar"/>
+        </w:rPr>
+        <w:t xml:space="preserve">##     2.0   120.2   194.0   240.9   303.0   920.0</w:t>
+      </w:r>
+    </w:p>
+    <w:p>
+      <w:pPr>
+        <w:pStyle w:val="SourceCode"/>
+      </w:pPr>
+      <w:r>
+        <w:rPr>
+          <w:rStyle w:val="KeywordTok"/>
+        </w:rPr>
+        <w:t xml:space="preserve">sd</w:t>
+      </w:r>
+      <w:r>
+        <w:rPr>
+          <w:rStyle w:val="NormalTok"/>
+        </w:rPr>
+        <w:t xml:space="preserve">(fs)</w:t>
+      </w:r>
+    </w:p>
+    <w:p>
+      <w:pPr>
+        <w:pStyle w:val="SourceCode"/>
+      </w:pPr>
+      <w:r>
+        <w:rPr>
+          <w:rStyle w:val="VerbatimChar"/>
+        </w:rPr>
+        <w:t xml:space="preserve">## [1] 185.9824</w:t>
       </w:r>
     </w:p>
     <w:p>
@@ -194,36 +248,7 @@
         <w:pStyle w:val="FirstParagraph"/>
       </w:pPr>
       <w:r>
-        <w:t xml:space="preserve">Apply summary() and sd() to the vector fs to find summary statistics for female cholesterol level. Based on the summary statistics, does the data appeared to be skewed? If so, which direction?</w:t>
-      </w:r>
-    </w:p>
-    <w:p>
-      <w:pPr>
-        <w:pStyle w:val="Heading3"/>
-      </w:pPr>
-      <w:bookmarkStart w:id="26" w:name="answer-1b-------------"/>
-      <w:bookmarkEnd w:id="26"/>
-      <w:r>
-        <w:t xml:space="preserve">-|-|-|-|-|-|-|-|-|-|-|- Answer 1b -|-|-|-|-|-|-|-|-|-|-|-</w:t>
-      </w:r>
-    </w:p>
-    <w:p>
-      <w:pPr>
-        <w:pStyle w:val="SourceCode"/>
-      </w:pPr>
-      <w:r>
-        <w:rPr>
-          <w:rStyle w:val="CommentTok"/>
-        </w:rPr>
-        <w:t xml:space="preserve"># insert your code here.</w:t>
-      </w:r>
-    </w:p>
-    <w:p>
-      <w:pPr>
-        <w:pStyle w:val="FirstParagraph"/>
-      </w:pPr>
-      <w:r>
-        <w:t xml:space="preserve">Replace text with your written answer.</w:t>
+        <w:t xml:space="preserve">Right Skewed. The max is large at 920.0. Also, the mean is higher than the median, another indicator of skew.</w:t>
       </w:r>
     </w:p>
     <w:p>
@@ -237,8 +262,8 @@
       <w:pPr>
         <w:pStyle w:val="Heading3"/>
       </w:pPr>
-      <w:bookmarkStart w:id="27" w:name="part-1c"/>
-      <w:bookmarkEnd w:id="27"/>
+      <w:bookmarkStart w:id="26" w:name="part-1c"/>
+      <w:bookmarkEnd w:id="26"/>
       <w:r>
         <w:t xml:space="preserve">Part 1c</w:t>
       </w:r>
@@ -255,7 +280,6 @@
       </w:r>
       <m:oMath>
         <m:r>
-          <m:rPr/>
           <m:t>x</m:t>
         </m:r>
       </m:oMath>
@@ -267,8 +291,8 @@
       <w:pPr>
         <w:pStyle w:val="Heading3"/>
       </w:pPr>
-      <w:bookmarkStart w:id="28" w:name="answer-1a--------------1"/>
-      <w:bookmarkEnd w:id="28"/>
+      <w:bookmarkStart w:id="27" w:name="answer-1a--------------1"/>
+      <w:bookmarkEnd w:id="27"/>
       <w:r>
         <w:t xml:space="preserve">-|-|-|-|-|-|-|-|-|-|-|- Answer 1a -|-|-|-|-|-|-|-|-|-|-|-</w:t>
       </w:r>
@@ -279,9 +303,69 @@
       </w:pPr>
       <w:r>
         <w:rPr>
-          <w:rStyle w:val="CommentTok"/>
-        </w:rPr>
-        <w:t xml:space="preserve"># insert your code here.</w:t>
+          <w:rStyle w:val="KeywordTok"/>
+        </w:rPr>
+        <w:t xml:space="preserve">hist</w:t>
+      </w:r>
+      <w:r>
+        <w:rPr>
+          <w:rStyle w:val="NormalTok"/>
+        </w:rPr>
+        <w:t xml:space="preserve">(fs, </w:t>
+      </w:r>
+      <w:r>
+        <w:rPr>
+          <w:rStyle w:val="DataTypeTok"/>
+        </w:rPr>
+        <w:t xml:space="preserve">xlab=</w:t>
+      </w:r>
+      <w:r>
+        <w:rPr>
+          <w:rStyle w:val="StringTok"/>
+        </w:rPr>
+        <w:t xml:space="preserve">'mg/dl'</w:t>
+      </w:r>
+      <w:r>
+        <w:rPr>
+          <w:rStyle w:val="NormalTok"/>
+        </w:rPr>
+        <w:t xml:space="preserve">, </w:t>
+      </w:r>
+      <w:r>
+        <w:rPr>
+          <w:rStyle w:val="DataTypeTok"/>
+        </w:rPr>
+        <w:t xml:space="preserve">main=</w:t>
+      </w:r>
+      <w:r>
+        <w:rPr>
+          <w:rStyle w:val="StringTok"/>
+        </w:rPr>
+        <w:t xml:space="preserve">'Female cholesterol level'</w:t>
+      </w:r>
+      <w:r>
+        <w:rPr>
+          <w:rStyle w:val="NormalTok"/>
+        </w:rPr>
+        <w:t xml:space="preserve">, </w:t>
+      </w:r>
+      <w:r>
+        <w:rPr>
+          <w:rStyle w:val="DataTypeTok"/>
+        </w:rPr>
+        <w:t xml:space="preserve">prob=</w:t>
+      </w:r>
+      <w:r>
+        <w:rPr>
+          <w:rStyle w:val="OtherTok"/>
+        </w:rPr>
+        <w:t xml:space="preserve">TRUE</w:t>
+      </w:r>
+      <w:r>
+        <w:rPr>
+          <w:rStyle w:val="NormalTok"/>
+        </w:rPr>
+        <w:t xml:space="preserve">)</w:t>
       </w:r>
     </w:p>
     <w:p>
@@ -289,7 +373,54 @@
         <w:pStyle w:val="FirstParagraph"/>
       </w:pPr>
       <w:r>
-        <w:t xml:space="preserve">Replace text with your written answer.</w:t>
+        <w:drawing>
+          <wp:inline>
+            <wp:extent cx="4620126" cy="3696101"/>
+            <wp:effectExtent b="0" l="0" r="0" t="0"/>
+            <wp:docPr descr="" title="" id="1" name="Picture"/>
+            <a:graphic>
+              <a:graphicData uri="http://schemas.openxmlformats.org/drawingml/2006/picture">
+                <pic:pic>
+                  <pic:nvPicPr>
+                    <pic:cNvPr descr="Week_01_HW_Submission_files/figure-docx/unnamed-chunk-4-1.png" id="0" name="Picture"/>
+                    <pic:cNvPicPr>
+                      <a:picLocks noChangeArrowheads="1" noChangeAspect="1"/>
+                    </pic:cNvPicPr>
+                  </pic:nvPicPr>
+                  <pic:blipFill>
+                    <a:blip r:embed="rId28"/>
+                    <a:stretch>
+                      <a:fillRect/>
+                    </a:stretch>
+                  </pic:blipFill>
+                  <pic:spPr bwMode="auto">
+                    <a:xfrm>
+                      <a:off x="0" y="0"/>
+                      <a:ext cx="4620126" cy="3696101"/>
+                    </a:xfrm>
+                    <a:prstGeom prst="rect">
+                      <a:avLst/>
+                    </a:prstGeom>
+                    <a:noFill/>
+                    <a:ln w="9525">
+                      <a:noFill/>
+                      <a:headEnd/>
+                      <a:tailEnd/>
+                    </a:ln>
+                  </pic:spPr>
+                </pic:pic>
+              </a:graphicData>
+            </a:graphic>
+          </wp:inline>
+        </w:drawing>
+      </w:r>
+    </w:p>
+    <w:p>
+      <w:pPr>
+        <w:pStyle w:val="BodyText"/>
+      </w:pPr>
+      <w:r>
+        <w:t xml:space="preserve">The shape also indicates right-skew. The data does not appear to fit a normal distribution. The mound shape is missing the left side.</w:t>
       </w:r>
     </w:p>
     <w:p>
@@ -321,7 +452,6 @@
       </w:r>
       <m:oMath>
         <m:r>
-          <m:rPr/>
           <m:t>y</m:t>
         </m:r>
       </m:oMath>
@@ -345,9 +475,98 @@
       </w:pPr>
       <w:r>
         <w:rPr>
-          <w:rStyle w:val="CommentTok"/>
-        </w:rPr>
-        <w:t xml:space="preserve"># insert your code here.</w:t>
+          <w:rStyle w:val="KeywordTok"/>
+        </w:rPr>
+        <w:t xml:space="preserve">boxplot</w:t>
+      </w:r>
+      <w:r>
+        <w:rPr>
+          <w:rStyle w:val="NormalTok"/>
+        </w:rPr>
+        <w:t xml:space="preserve">(fs, </w:t>
+      </w:r>
+      <w:r>
+        <w:rPr>
+          <w:rStyle w:val="DataTypeTok"/>
+        </w:rPr>
+        <w:t xml:space="preserve">ylab=</w:t>
+      </w:r>
+      <w:r>
+        <w:rPr>
+          <w:rStyle w:val="StringTok"/>
+        </w:rPr>
+        <w:t xml:space="preserve">'mg/dl'</w:t>
+      </w:r>
+      <w:r>
+        <w:rPr>
+          <w:rStyle w:val="NormalTok"/>
+        </w:rPr>
+        <w:t xml:space="preserve">, </w:t>
+      </w:r>
+      <w:r>
+        <w:rPr>
+          <w:rStyle w:val="DataTypeTok"/>
+        </w:rPr>
+        <w:t xml:space="preserve">main=</w:t>
+      </w:r>
+      <w:r>
+        <w:rPr>
+          <w:rStyle w:val="StringTok"/>
+        </w:rPr>
+        <w:t xml:space="preserve">'Female cholesterol level'</w:t>
+      </w:r>
+      <w:r>
+        <w:rPr>
+          <w:rStyle w:val="NormalTok"/>
+        </w:rPr>
+        <w:t xml:space="preserve">)</w:t>
+      </w:r>
+    </w:p>
+    <w:p>
+      <w:pPr>
+        <w:pStyle w:val="FirstParagraph"/>
+      </w:pPr>
+      <w:r>
+        <w:drawing>
+          <wp:inline>
+            <wp:extent cx="4620126" cy="3696101"/>
+            <wp:effectExtent b="0" l="0" r="0" t="0"/>
+            <wp:docPr descr="" title="" id="1" name="Picture"/>
+            <a:graphic>
+              <a:graphicData uri="http://schemas.openxmlformats.org/drawingml/2006/picture">
+                <pic:pic>
+                  <pic:nvPicPr>
+                    <pic:cNvPr descr="Week_01_HW_Submission_files/figure-docx/unnamed-chunk-5-1.png" id="0" name="Picture"/>
+                    <pic:cNvPicPr>
+                      <a:picLocks noChangeArrowheads="1" noChangeAspect="1"/>
+                    </pic:cNvPicPr>
+                  </pic:nvPicPr>
+                  <pic:blipFill>
+                    <a:blip r:embed="rId31"/>
+                    <a:stretch>
+                      <a:fillRect/>
+                    </a:stretch>
+                  </pic:blipFill>
+                  <pic:spPr bwMode="auto">
+                    <a:xfrm>
+                      <a:off x="0" y="0"/>
+                      <a:ext cx="4620126" cy="3696101"/>
+                    </a:xfrm>
+                    <a:prstGeom prst="rect">
+                      <a:avLst/>
+                    </a:prstGeom>
+                    <a:noFill/>
+                    <a:ln w="9525">
+                      <a:noFill/>
+                      <a:headEnd/>
+                      <a:tailEnd/>
+                    </a:ln>
+                  </pic:spPr>
+                </pic:pic>
+              </a:graphicData>
+            </a:graphic>
+          </wp:inline>
+        </w:drawing>
       </w:r>
     </w:p>
     <w:p>
@@ -361,8 +580,8 @@
       <w:pPr>
         <w:pStyle w:val="Heading3"/>
       </w:pPr>
-      <w:bookmarkStart w:id="31" w:name="part-1e"/>
-      <w:bookmarkEnd w:id="31"/>
+      <w:bookmarkStart w:id="32" w:name="part-1e"/>
+      <w:bookmarkEnd w:id="32"/>
       <w:r>
         <w:t xml:space="preserve">Part 1e</w:t>
       </w:r>
@@ -379,8 +598,8 @@
       <w:pPr>
         <w:pStyle w:val="Heading3"/>
       </w:pPr>
-      <w:bookmarkStart w:id="32" w:name="answer-1e-------------"/>
-      <w:bookmarkEnd w:id="32"/>
+      <w:bookmarkStart w:id="33" w:name="answer-1e-------------"/>
+      <w:bookmarkEnd w:id="33"/>
       <w:r>
         <w:t xml:space="preserve">-|-|-|-|-|-|-|-|-|-|-|- Answer 1e -|-|-|-|-|-|-|-|-|-|-|-</w:t>
       </w:r>
@@ -391,18 +610,89 @@
       </w:pPr>
       <w:r>
         <w:rPr>
-          <w:rStyle w:val="CommentTok"/>
-        </w:rPr>
-        <w:t xml:space="preserve"># quantile(fs,.75) gives the third quartile</w:t>
+          <w:rStyle w:val="KeywordTok"/>
+        </w:rPr>
+        <w:t xml:space="preserve">quantile</w:t>
+      </w:r>
+      <w:r>
+        <w:rPr>
+          <w:rStyle w:val="NormalTok"/>
+        </w:rPr>
+        <w:t xml:space="preserve">(fs, .</w:t>
+      </w:r>
+      <w:r>
+        <w:rPr>
+          <w:rStyle w:val="DecValTok"/>
+        </w:rPr>
+        <w:t xml:space="preserve">75</w:t>
+      </w:r>
+      <w:r>
+        <w:rPr>
+          <w:rStyle w:val="NormalTok"/>
+        </w:rPr>
+        <w:t xml:space="preserve">) +</w:t>
+      </w:r>
+      <w:r>
+        <w:rPr>
+          <w:rStyle w:val="StringTok"/>
+        </w:rPr>
+        <w:t xml:space="preserve"> </w:t>
+      </w:r>
+      <w:r>
+        <w:rPr>
+          <w:rStyle w:val="FloatTok"/>
+        </w:rPr>
+        <w:t xml:space="preserve">1.5</w:t>
+      </w:r>
+      <w:r>
+        <w:rPr>
+          <w:rStyle w:val="NormalTok"/>
+        </w:rPr>
+        <w:t xml:space="preserve"> </w:t>
+      </w:r>
+      <w:r>
+        <w:rPr>
+          <w:rStyle w:val="NormalTok"/>
+        </w:rPr>
+        <w:t xml:space="preserve">*</w:t>
+      </w:r>
+      <w:r>
+        <w:rPr>
+          <w:rStyle w:val="StringTok"/>
+        </w:rPr>
+        <w:t xml:space="preserve"> </w:t>
+      </w:r>
+      <w:r>
+        <w:rPr>
+          <w:rStyle w:val="KeywordTok"/>
+        </w:rPr>
+        <w:t xml:space="preserve">IQR</w:t>
+      </w:r>
+      <w:r>
+        <w:rPr>
+          <w:rStyle w:val="NormalTok"/>
+        </w:rPr>
+        <w:t xml:space="preserve">(fs)</w:t>
+      </w:r>
+    </w:p>
+    <w:p>
+      <w:pPr>
+        <w:pStyle w:val="SourceCode"/>
+      </w:pPr>
+      <w:r>
+        <w:rPr>
+          <w:rStyle w:val="VerbatimChar"/>
+        </w:rPr>
+        <w:t xml:space="preserve">##     75% </w:t>
       </w:r>
       <w:r>
         <w:br w:type="textWrapping"/>
       </w:r>
       <w:r>
         <w:rPr>
-          <w:rStyle w:val="CommentTok"/>
-        </w:rPr>
-        <w:t xml:space="preserve"># IQR(fs) gives the interquartile range</w:t>
+          <w:rStyle w:val="VerbatimChar"/>
+        </w:rPr>
+        <w:t xml:space="preserve">## 577.125</w:t>
       </w:r>
     </w:p>
     <w:p>
@@ -416,8 +706,8 @@
       <w:pPr>
         <w:pStyle w:val="Heading3"/>
       </w:pPr>
-      <w:bookmarkStart w:id="33" w:name="part-1f"/>
-      <w:bookmarkEnd w:id="33"/>
+      <w:bookmarkStart w:id="34" w:name="part-1f"/>
+      <w:bookmarkEnd w:id="34"/>
       <w:r>
         <w:t xml:space="preserve">Part 1f</w:t>
       </w:r>
@@ -434,7 +724,6 @@
       </w:r>
       <m:oMath>
         <m:r>
-          <m:rPr/>
           <m:t>z</m:t>
         </m:r>
       </m:oMath>
@@ -446,8 +735,8 @@
       <w:pPr>
         <w:pStyle w:val="Heading3"/>
       </w:pPr>
-      <w:bookmarkStart w:id="34" w:name="answer-1f-------------"/>
-      <w:bookmarkEnd w:id="34"/>
+      <w:bookmarkStart w:id="35" w:name="answer-1f-------------"/>
+      <w:bookmarkEnd w:id="35"/>
       <w:r>
         <w:t xml:space="preserve">-|-|-|-|-|-|-|-|-|-|-|- Answer 1f -|-|-|-|-|-|-|-|-|-|-|-</w:t>
       </w:r>
@@ -458,9 +747,68 @@
       </w:pPr>
       <w:r>
         <w:rPr>
-          <w:rStyle w:val="CommentTok"/>
-        </w:rPr>
-        <w:t xml:space="preserve"># insert your code here.</w:t>
+          <w:rStyle w:val="NormalTok"/>
+        </w:rPr>
+        <w:t xml:space="preserve">(</w:t>
+      </w:r>
+      <w:r>
+        <w:rPr>
+          <w:rStyle w:val="KeywordTok"/>
+        </w:rPr>
+        <w:t xml:space="preserve">max</w:t>
+      </w:r>
+      <w:r>
+        <w:rPr>
+          <w:rStyle w:val="NormalTok"/>
+        </w:rPr>
+        <w:t xml:space="preserve">(fs) -</w:t>
+      </w:r>
+      <w:r>
+        <w:rPr>
+          <w:rStyle w:val="StringTok"/>
+        </w:rPr>
+        <w:t xml:space="preserve"> </w:t>
+      </w:r>
+      <w:r>
+        <w:rPr>
+          <w:rStyle w:val="KeywordTok"/>
+        </w:rPr>
+        <w:t xml:space="preserve">mean</w:t>
+      </w:r>
+      <w:r>
+        <w:rPr>
+          <w:rStyle w:val="NormalTok"/>
+        </w:rPr>
+        <w:t xml:space="preserve">(fs)) /</w:t>
+      </w:r>
+      <w:r>
+        <w:rPr>
+          <w:rStyle w:val="StringTok"/>
+        </w:rPr>
+        <w:t xml:space="preserve"> </w:t>
+      </w:r>
+      <w:r>
+        <w:rPr>
+          <w:rStyle w:val="KeywordTok"/>
+        </w:rPr>
+        <w:t xml:space="preserve">sd</w:t>
+      </w:r>
+      <w:r>
+        <w:rPr>
+          <w:rStyle w:val="NormalTok"/>
+        </w:rPr>
+        <w:t xml:space="preserve">(fs)</w:t>
+      </w:r>
+    </w:p>
+    <w:p>
+      <w:pPr>
+        <w:pStyle w:val="SourceCode"/>
+      </w:pPr>
+      <w:r>
+        <w:rPr>
+          <w:rStyle w:val="VerbatimChar"/>
+        </w:rPr>
+        <w:t xml:space="preserve">## [1] 3.651556</w:t>
       </w:r>
     </w:p>
     <w:p>
@@ -468,7 +816,10 @@
         <w:pStyle w:val="FirstParagraph"/>
       </w:pPr>
       <w:r>
-        <w:t xml:space="preserve">Replace this text with your written answer.</w:t>
+        <w:t xml:space="preserve">This is unusually large. The value of 3.651556 has a probability of 2.6065625</w:t>
+      </w:r>
+      <w:r>
+        <w:t xml:space="preserve">10^{-4} which in a population of 40 we would only expect to see 0.0104262 that are at least that many standard deviations away from the mean.</w:t>
       </w:r>
     </w:p>
     <w:p>
@@ -482,8 +833,8 @@
       <w:pPr>
         <w:pStyle w:val="Heading3"/>
       </w:pPr>
-      <w:bookmarkStart w:id="35" w:name="part-1g"/>
-      <w:bookmarkEnd w:id="35"/>
+      <w:bookmarkStart w:id="36" w:name="part-1g"/>
+      <w:bookmarkEnd w:id="36"/>
       <w:r>
         <w:t xml:space="preserve">Part 1g</w:t>
       </w:r>
@@ -500,7 +851,6 @@
       </w:r>
       <m:oMath>
         <m:r>
-          <m:rPr/>
           <m:t>y</m:t>
         </m:r>
       </m:oMath>
@@ -512,8 +862,8 @@
       <w:pPr>
         <w:pStyle w:val="Heading3"/>
       </w:pPr>
-      <w:bookmarkStart w:id="36" w:name="answer-1g-------------"/>
-      <w:bookmarkEnd w:id="36"/>
+      <w:bookmarkStart w:id="37" w:name="answer-1g-------------"/>
+      <w:bookmarkEnd w:id="37"/>
       <w:r>
         <w:t xml:space="preserve">-|-|-|-|-|-|-|-|-|-|-|- Answer 1g -|-|-|-|-|-|-|-|-|-|-|-</w:t>
       </w:r>
@@ -524,9 +874,48 @@
       </w:pPr>
       <w:r>
         <w:rPr>
-          <w:rStyle w:val="CommentTok"/>
-        </w:rPr>
-        <w:t xml:space="preserve"># insert your code here.</w:t>
+          <w:rStyle w:val="KeywordTok"/>
+        </w:rPr>
+        <w:t xml:space="preserve">qqnorm</w:t>
+      </w:r>
+      <w:r>
+        <w:rPr>
+          <w:rStyle w:val="NormalTok"/>
+        </w:rPr>
+        <w:t xml:space="preserve">(fs, </w:t>
+      </w:r>
+      <w:r>
+        <w:rPr>
+          <w:rStyle w:val="DataTypeTok"/>
+        </w:rPr>
+        <w:t xml:space="preserve">ylab=</w:t>
+      </w:r>
+      <w:r>
+        <w:rPr>
+          <w:rStyle w:val="StringTok"/>
+        </w:rPr>
+        <w:t xml:space="preserve">'mg/dl'</w:t>
+      </w:r>
+      <w:r>
+        <w:rPr>
+          <w:rStyle w:val="NormalTok"/>
+        </w:rPr>
+        <w:t xml:space="preserve">)</w:t>
+      </w:r>
+      <w:r>
+        <w:br w:type="textWrapping"/>
+      </w:r>
+      <w:r>
+        <w:rPr>
+          <w:rStyle w:val="KeywordTok"/>
+        </w:rPr>
+        <w:t xml:space="preserve">qqline</w:t>
+      </w:r>
+      <w:r>
+        <w:rPr>
+          <w:rStyle w:val="NormalTok"/>
+        </w:rPr>
+        <w:t xml:space="preserve">(fs)</w:t>
       </w:r>
     </w:p>
     <w:p>
@@ -534,7 +923,54 @@
         <w:pStyle w:val="FirstParagraph"/>
       </w:pPr>
       <w:r>
-        <w:t xml:space="preserve">Replace this text with your written answer.</w:t>
+        <w:drawing>
+          <wp:inline>
+            <wp:extent cx="4620126" cy="3696101"/>
+            <wp:effectExtent b="0" l="0" r="0" t="0"/>
+            <wp:docPr descr="" title="" id="1" name="Picture"/>
+            <a:graphic>
+              <a:graphicData uri="http://schemas.openxmlformats.org/drawingml/2006/picture">
+                <pic:pic>
+                  <pic:nvPicPr>
+                    <pic:cNvPr descr="Week_01_HW_Submission_files/figure-docx/unnamed-chunk-8-1.png" id="0" name="Picture"/>
+                    <pic:cNvPicPr>
+                      <a:picLocks noChangeArrowheads="1" noChangeAspect="1"/>
+                    </pic:cNvPicPr>
+                  </pic:nvPicPr>
+                  <pic:blipFill>
+                    <a:blip r:embed="rId38"/>
+                    <a:stretch>
+                      <a:fillRect/>
+                    </a:stretch>
+                  </pic:blipFill>
+                  <pic:spPr bwMode="auto">
+                    <a:xfrm>
+                      <a:off x="0" y="0"/>
+                      <a:ext cx="4620126" cy="3696101"/>
+                    </a:xfrm>
+                    <a:prstGeom prst="rect">
+                      <a:avLst/>
+                    </a:prstGeom>
+                    <a:noFill/>
+                    <a:ln w="9525">
+                      <a:noFill/>
+                      <a:headEnd/>
+                      <a:tailEnd/>
+                    </a:ln>
+                  </pic:spPr>
+                </pic:pic>
+              </a:graphicData>
+            </a:graphic>
+          </wp:inline>
+        </w:drawing>
+      </w:r>
+    </w:p>
+    <w:p>
+      <w:pPr>
+        <w:pStyle w:val="BodyText"/>
+      </w:pPr>
+      <w:r>
+        <w:t xml:space="preserve">No. On the lower end, the points are above the line indicating the data is the the right of where it would be in a normal distribution. Towards the upper end, the points are significantly higher than would be expected indicating a longer than expected right side.</w:t>
       </w:r>
     </w:p>
     <w:p>
@@ -548,8 +984,8 @@
       <w:pPr>
         <w:pStyle w:val="Heading2"/>
       </w:pPr>
-      <w:bookmarkStart w:id="37" w:name="exercise-2"/>
-      <w:bookmarkEnd w:id="37"/>
+      <w:bookmarkStart w:id="39" w:name="exercise-2"/>
+      <w:bookmarkEnd w:id="39"/>
       <w:r>
         <w:t xml:space="preserve">Exercise 2</w:t>
       </w:r>
@@ -566,8 +1002,8 @@
       <w:pPr>
         <w:pStyle w:val="Heading3"/>
       </w:pPr>
-      <w:bookmarkStart w:id="38" w:name="part-2a"/>
-      <w:bookmarkEnd w:id="38"/>
+      <w:bookmarkStart w:id="40" w:name="part-2a"/>
+      <w:bookmarkEnd w:id="40"/>
       <w:r>
         <w:t xml:space="preserve">Part 2a</w:t>
       </w:r>
@@ -584,8 +1020,8 @@
       <w:pPr>
         <w:pStyle w:val="Heading3"/>
       </w:pPr>
-      <w:bookmarkStart w:id="39" w:name="answer-2a-------------"/>
-      <w:bookmarkEnd w:id="39"/>
+      <w:bookmarkStart w:id="41" w:name="answer-2a-------------"/>
+      <w:bookmarkEnd w:id="41"/>
       <w:r>
         <w:t xml:space="preserve">-|-|-|-|-|-|-|-|-|-|-|- Answer 2a -|-|-|-|-|-|-|-|-|-|-|-</w:t>
       </w:r>
@@ -596,9 +1032,130 @@
       </w:pPr>
       <w:r>
         <w:rPr>
+          <w:rStyle w:val="NormalTok"/>
+        </w:rPr>
+        <w:t xml:space="preserve">homes &lt;-</w:t>
+      </w:r>
+      <w:r>
+        <w:rPr>
+          <w:rStyle w:val="StringTok"/>
+        </w:rPr>
+        <w:t xml:space="preserve"> </w:t>
+      </w:r>
+      <w:r>
+        <w:rPr>
+          <w:rStyle w:val="KeywordTok"/>
+        </w:rPr>
+        <w:t xml:space="preserve">read.csv</w:t>
+      </w:r>
+      <w:r>
+        <w:rPr>
+          <w:rStyle w:val="NormalTok"/>
+        </w:rPr>
+        <w:t xml:space="preserve">(</w:t>
+      </w:r>
+      <w:r>
+        <w:rPr>
+          <w:rStyle w:val="StringTok"/>
+        </w:rPr>
+        <w:t xml:space="preserve">"homes.csv"</w:t>
+      </w:r>
+      <w:r>
+        <w:rPr>
+          <w:rStyle w:val="NormalTok"/>
+        </w:rPr>
+        <w:t xml:space="preserve">)</w:t>
+      </w:r>
+      <w:r>
+        <w:br w:type="textWrapping"/>
+      </w:r>
+      <w:r>
+        <w:rPr>
+          <w:rStyle w:val="KeywordTok"/>
+        </w:rPr>
+        <w:t xml:space="preserve">head</w:t>
+      </w:r>
+      <w:r>
+        <w:rPr>
+          <w:rStyle w:val="NormalTok"/>
+        </w:rPr>
+        <w:t xml:space="preserve">(homes)</w:t>
+      </w:r>
+    </w:p>
+    <w:p>
+      <w:pPr>
+        <w:pStyle w:val="SourceCode"/>
+      </w:pPr>
+      <w:r>
+        <w:rPr>
+          <w:rStyle w:val="VerbatimChar"/>
+        </w:rPr>
+        <w:t xml:space="preserve">##   PercentOwned     Year</w:t>
+      </w:r>
+      <w:r>
+        <w:br w:type="textWrapping"/>
+      </w:r>
+      <w:r>
+        <w:rPr>
+          <w:rStyle w:val="VerbatimChar"/>
+        </w:rPr>
+        <w:t xml:space="preserve">## 1         70.4 year1985</w:t>
+      </w:r>
+      <w:r>
+        <w:br w:type="textWrapping"/>
+      </w:r>
+      <w:r>
+        <w:rPr>
+          <w:rStyle w:val="VerbatimChar"/>
+        </w:rPr>
+        <w:t xml:space="preserve">## 2         61.2 year1985</w:t>
+      </w:r>
+      <w:r>
+        <w:br w:type="textWrapping"/>
+      </w:r>
+      <w:r>
+        <w:rPr>
+          <w:rStyle w:val="VerbatimChar"/>
+        </w:rPr>
+        <w:t xml:space="preserve">## 3         64.7 year1985</w:t>
+      </w:r>
+      <w:r>
+        <w:br w:type="textWrapping"/>
+      </w:r>
+      <w:r>
+        <w:rPr>
+          <w:rStyle w:val="VerbatimChar"/>
+        </w:rPr>
+        <w:t xml:space="preserve">## 4         66.6 year1985</w:t>
+      </w:r>
+      <w:r>
+        <w:br w:type="textWrapping"/>
+      </w:r>
+      <w:r>
+        <w:rPr>
+          <w:rStyle w:val="VerbatimChar"/>
+        </w:rPr>
+        <w:t xml:space="preserve">## 5         54.2 year1985</w:t>
+      </w:r>
+      <w:r>
+        <w:br w:type="textWrapping"/>
+      </w:r>
+      <w:r>
+        <w:rPr>
+          <w:rStyle w:val="VerbatimChar"/>
+        </w:rPr>
+        <w:t xml:space="preserve">## 6         63.6 year1985</w:t>
+      </w:r>
+    </w:p>
+    <w:p>
+      <w:pPr>
+        <w:pStyle w:val="SourceCode"/>
+      </w:pPr>
+      <w:r>
+        <w:rPr>
           <w:rStyle w:val="CommentTok"/>
         </w:rPr>
-        <w:t xml:space="preserve"># start by copying and pasting this block of code so you can refer to it as you tweak your own code</w:t>
+        <w:t xml:space="preserve">#summary(homes$PercentOwned[homes$Year=="year1985"])</w:t>
       </w:r>
       <w:r>
         <w:br w:type="textWrapping"/>
@@ -607,7 +1164,7 @@
         <w:rPr>
           <w:rStyle w:val="CommentTok"/>
         </w:rPr>
-        <w:t xml:space="preserve"># when you no longer want to execute this block you can delete it, or change the {r}</w:t>
+        <w:t xml:space="preserve">#summary(homes$PercentOwned[homes$Year=="year1996"])</w:t>
       </w:r>
       <w:r>
         <w:br w:type="textWrapping"/>
@@ -616,7 +1173,7 @@
         <w:rPr>
           <w:rStyle w:val="CommentTok"/>
         </w:rPr>
-        <w:t xml:space="preserve"># to {r, include=FALSE, eval=FALSE}.  You can also minimize the whole block by clicking the little down arrow next to the line number at the beginning of the block.</w:t>
+        <w:t xml:space="preserve">#summary(homes$PercentOwned[homes$Year=="year2002"])</w:t>
       </w:r>
       <w:r>
         <w:br w:type="textWrapping"/>
@@ -626,18 +1183,127 @@
       </w:r>
       <w:r>
         <w:rPr>
-          <w:rStyle w:val="CommentTok"/>
-        </w:rPr>
-        <w:t xml:space="preserve"># load the data and look at it</w:t>
+          <w:rStyle w:val="KeywordTok"/>
+        </w:rPr>
+        <w:t xml:space="preserve">tapply</w:t>
+      </w:r>
+      <w:r>
+        <w:rPr>
+          <w:rStyle w:val="NormalTok"/>
+        </w:rPr>
+        <w:t xml:space="preserve">(homes$PercentOwned, homes$Year, summary)</w:t>
+      </w:r>
+    </w:p>
+    <w:p>
+      <w:pPr>
+        <w:pStyle w:val="SourceCode"/>
+      </w:pPr>
+      <w:r>
+        <w:rPr>
+          <w:rStyle w:val="VerbatimChar"/>
+        </w:rPr>
+        <w:t xml:space="preserve">## $year1985</w:t>
       </w:r>
       <w:r>
         <w:br w:type="textWrapping"/>
       </w:r>
       <w:r>
         <w:rPr>
-          <w:rStyle w:val="NormalTok"/>
-        </w:rPr>
-        <w:t xml:space="preserve">testScores &lt;-</w:t>
+          <w:rStyle w:val="VerbatimChar"/>
+        </w:rPr>
+        <w:t xml:space="preserve">##    Min. 1st Qu.  Median    Mean 3rd Qu.    Max. </w:t>
+      </w:r>
+      <w:r>
+        <w:br w:type="textWrapping"/>
+      </w:r>
+      <w:r>
+        <w:rPr>
+          <w:rStyle w:val="VerbatimChar"/>
+        </w:rPr>
+        <w:t xml:space="preserve">##   37.40   63.15   67.90   65.88   69.95   75.90 </w:t>
+      </w:r>
+      <w:r>
+        <w:br w:type="textWrapping"/>
+      </w:r>
+      <w:r>
+        <w:rPr>
+          <w:rStyle w:val="VerbatimChar"/>
+        </w:rPr>
+        <w:t xml:space="preserve">## </w:t>
+      </w:r>
+      <w:r>
+        <w:br w:type="textWrapping"/>
+      </w:r>
+      <w:r>
+        <w:rPr>
+          <w:rStyle w:val="VerbatimChar"/>
+        </w:rPr>
+        <w:t xml:space="preserve">## $year1996</w:t>
+      </w:r>
+      <w:r>
+        <w:br w:type="textWrapping"/>
+      </w:r>
+      <w:r>
+        <w:rPr>
+          <w:rStyle w:val="VerbatimChar"/>
+        </w:rPr>
+        <w:t xml:space="preserve">##    Min. 1st Qu.  Median    Mean 3rd Qu.    Max. </w:t>
+      </w:r>
+      <w:r>
+        <w:br w:type="textWrapping"/>
+      </w:r>
+      <w:r>
+        <w:rPr>
+          <w:rStyle w:val="VerbatimChar"/>
+        </w:rPr>
+        <w:t xml:space="preserve">##   40.40   64.55   68.20   66.84   71.20   76.50 </w:t>
+      </w:r>
+      <w:r>
+        <w:br w:type="textWrapping"/>
+      </w:r>
+      <w:r>
+        <w:rPr>
+          <w:rStyle w:val="VerbatimChar"/>
+        </w:rPr>
+        <w:t xml:space="preserve">## </w:t>
+      </w:r>
+      <w:r>
+        <w:br w:type="textWrapping"/>
+      </w:r>
+      <w:r>
+        <w:rPr>
+          <w:rStyle w:val="VerbatimChar"/>
+        </w:rPr>
+        <w:t xml:space="preserve">## $year2002</w:t>
+      </w:r>
+      <w:r>
+        <w:br w:type="textWrapping"/>
+      </w:r>
+      <w:r>
+        <w:rPr>
+          <w:rStyle w:val="VerbatimChar"/>
+        </w:rPr>
+        <w:t xml:space="preserve">##    Min. 1st Qu.  Median    Mean 3rd Qu.    Max. </w:t>
+      </w:r>
+      <w:r>
+        <w:br w:type="textWrapping"/>
+      </w:r>
+      <w:r>
+        <w:rPr>
+          <w:rStyle w:val="VerbatimChar"/>
+        </w:rPr>
+        <w:t xml:space="preserve">##   44.10   67.25   70.20   69.45   73.50   77.30</w:t>
+      </w:r>
+    </w:p>
+    <w:p>
+      <w:pPr>
+        <w:pStyle w:val="SourceCode"/>
+      </w:pPr>
+      <w:r>
+        <w:rPr>
+          <w:rStyle w:val="NormalTok"/>
+        </w:rPr>
+        <w:t xml:space="preserve">bins &lt;-</w:t>
       </w:r>
       <w:r>
         <w:rPr>
@@ -649,7 +1315,7 @@
         <w:rPr>
           <w:rStyle w:val="KeywordTok"/>
         </w:rPr>
-        <w:t xml:space="preserve">read.csv</w:t>
+        <w:t xml:space="preserve">seq</w:t>
       </w:r>
       <w:r>
         <w:rPr>
@@ -659,9 +1325,266 @@
       </w:r>
       <w:r>
         <w:rPr>
+          <w:rStyle w:val="DecValTok"/>
+        </w:rPr>
+        <w:t xml:space="preserve">35</w:t>
+      </w:r>
+      <w:r>
+        <w:rPr>
+          <w:rStyle w:val="NormalTok"/>
+        </w:rPr>
+        <w:t xml:space="preserve">, </w:t>
+      </w:r>
+      <w:r>
+        <w:rPr>
+          <w:rStyle w:val="DecValTok"/>
+        </w:rPr>
+        <w:t xml:space="preserve">80</w:t>
+      </w:r>
+      <w:r>
+        <w:rPr>
+          <w:rStyle w:val="NormalTok"/>
+        </w:rPr>
+        <w:t xml:space="preserve">, </w:t>
+      </w:r>
+      <w:r>
+        <w:rPr>
+          <w:rStyle w:val="DataTypeTok"/>
+        </w:rPr>
+        <w:t xml:space="preserve">by=</w:t>
+      </w:r>
+      <w:r>
+        <w:rPr>
+          <w:rStyle w:val="DecValTok"/>
+        </w:rPr>
+        <w:t xml:space="preserve">5</w:t>
+      </w:r>
+      <w:r>
+        <w:rPr>
+          <w:rStyle w:val="NormalTok"/>
+        </w:rPr>
+        <w:t xml:space="preserve">)</w:t>
+      </w:r>
+    </w:p>
+    <w:p>
+      <w:pPr>
+        <w:pStyle w:val="SourceCode"/>
+      </w:pPr>
+      <w:r>
+        <w:rPr>
+          <w:rStyle w:val="KeywordTok"/>
+        </w:rPr>
+        <w:t xml:space="preserve">par</w:t>
+      </w:r>
+      <w:r>
+        <w:rPr>
+          <w:rStyle w:val="NormalTok"/>
+        </w:rPr>
+        <w:t xml:space="preserve">(</w:t>
+      </w:r>
+      <w:r>
+        <w:rPr>
+          <w:rStyle w:val="DataTypeTok"/>
+        </w:rPr>
+        <w:t xml:space="preserve">mfrow=</w:t>
+      </w:r>
+      <w:r>
+        <w:rPr>
+          <w:rStyle w:val="KeywordTok"/>
+        </w:rPr>
+        <w:t xml:space="preserve">c</w:t>
+      </w:r>
+      <w:r>
+        <w:rPr>
+          <w:rStyle w:val="NormalTok"/>
+        </w:rPr>
+        <w:t xml:space="preserve">(</w:t>
+      </w:r>
+      <w:r>
+        <w:rPr>
+          <w:rStyle w:val="DecValTok"/>
+        </w:rPr>
+        <w:t xml:space="preserve">1</w:t>
+      </w:r>
+      <w:r>
+        <w:rPr>
+          <w:rStyle w:val="NormalTok"/>
+        </w:rPr>
+        <w:t xml:space="preserve">,</w:t>
+      </w:r>
+      <w:r>
+        <w:rPr>
+          <w:rStyle w:val="DecValTok"/>
+        </w:rPr>
+        <w:t xml:space="preserve">3</w:t>
+      </w:r>
+      <w:r>
+        <w:rPr>
+          <w:rStyle w:val="NormalTok"/>
+        </w:rPr>
+        <w:t xml:space="preserve">),</w:t>
+      </w:r>
+      <w:r>
+        <w:rPr>
+          <w:rStyle w:val="DataTypeTok"/>
+        </w:rPr>
+        <w:t xml:space="preserve">mar=</w:t>
+      </w:r>
+      <w:r>
+        <w:rPr>
+          <w:rStyle w:val="KeywordTok"/>
+        </w:rPr>
+        <w:t xml:space="preserve">c</w:t>
+      </w:r>
+      <w:r>
+        <w:rPr>
+          <w:rStyle w:val="NormalTok"/>
+        </w:rPr>
+        <w:t xml:space="preserve">(</w:t>
+      </w:r>
+      <w:r>
+        <w:rPr>
+          <w:rStyle w:val="DecValTok"/>
+        </w:rPr>
+        <w:t xml:space="preserve">3</w:t>
+      </w:r>
+      <w:r>
+        <w:rPr>
+          <w:rStyle w:val="NormalTok"/>
+        </w:rPr>
+        <w:t xml:space="preserve">,</w:t>
+      </w:r>
+      <w:r>
+        <w:rPr>
+          <w:rStyle w:val="DecValTok"/>
+        </w:rPr>
+        <w:t xml:space="preserve">3</w:t>
+      </w:r>
+      <w:r>
+        <w:rPr>
+          <w:rStyle w:val="NormalTok"/>
+        </w:rPr>
+        <w:t xml:space="preserve">,</w:t>
+      </w:r>
+      <w:r>
+        <w:rPr>
+          <w:rStyle w:val="DecValTok"/>
+        </w:rPr>
+        <w:t xml:space="preserve">2</w:t>
+      </w:r>
+      <w:r>
+        <w:rPr>
+          <w:rStyle w:val="NormalTok"/>
+        </w:rPr>
+        <w:t xml:space="preserve">,</w:t>
+      </w:r>
+      <w:r>
+        <w:rPr>
+          <w:rStyle w:val="DecValTok"/>
+        </w:rPr>
+        <w:t xml:space="preserve">1</w:t>
+      </w:r>
+      <w:r>
+        <w:rPr>
+          <w:rStyle w:val="NormalTok"/>
+        </w:rPr>
+        <w:t xml:space="preserve">))</w:t>
+      </w:r>
+      <w:r>
+        <w:br w:type="textWrapping"/>
+      </w:r>
+      <w:r>
+        <w:br w:type="textWrapping"/>
+      </w:r>
+      <w:r>
+        <w:rPr>
+          <w:rStyle w:val="KeywordTok"/>
+        </w:rPr>
+        <w:t xml:space="preserve">hist</w:t>
+      </w:r>
+      <w:r>
+        <w:rPr>
+          <w:rStyle w:val="NormalTok"/>
+        </w:rPr>
+        <w:t xml:space="preserve">(homes$PercentOwned[homes$Year==</w:t>
+      </w:r>
+      <w:r>
+        <w:rPr>
           <w:rStyle w:val="StringTok"/>
         </w:rPr>
-        <w:t xml:space="preserve">"testScores.csv"</w:t>
+        <w:t xml:space="preserve">"year1985"</w:t>
+      </w:r>
+      <w:r>
+        <w:rPr>
+          <w:rStyle w:val="NormalTok"/>
+        </w:rPr>
+        <w:t xml:space="preserve">],</w:t>
+      </w:r>
+      <w:r>
+        <w:rPr>
+          <w:rStyle w:val="DataTypeTok"/>
+        </w:rPr>
+        <w:t xml:space="preserve">main=</w:t>
+      </w:r>
+      <w:r>
+        <w:rPr>
+          <w:rStyle w:val="StringTok"/>
+        </w:rPr>
+        <w:t xml:space="preserve">"Percent owned in 1985"</w:t>
+      </w:r>
+      <w:r>
+        <w:rPr>
+          <w:rStyle w:val="NormalTok"/>
+        </w:rPr>
+        <w:t xml:space="preserve">,</w:t>
+      </w:r>
+      <w:r>
+        <w:rPr>
+          <w:rStyle w:val="DataTypeTok"/>
+        </w:rPr>
+        <w:t xml:space="preserve">breaks =</w:t>
+      </w:r>
+      <w:r>
+        <w:rPr>
+          <w:rStyle w:val="NormalTok"/>
+        </w:rPr>
+        <w:t xml:space="preserve"> </w:t>
+      </w:r>
+      <w:r>
+        <w:rPr>
+          <w:rStyle w:val="NormalTok"/>
+        </w:rPr>
+        <w:t xml:space="preserve">bins,</w:t>
+      </w:r>
+      <w:r>
+        <w:rPr>
+          <w:rStyle w:val="DataTypeTok"/>
+        </w:rPr>
+        <w:t xml:space="preserve">xlab=</w:t>
+      </w:r>
+      <w:r>
+        <w:rPr>
+          <w:rStyle w:val="StringTok"/>
+        </w:rPr>
+        <w:t xml:space="preserve">"PercentOwned"</w:t>
+      </w:r>
+      <w:r>
+        <w:rPr>
+          <w:rStyle w:val="NormalTok"/>
+        </w:rPr>
+        <w:t xml:space="preserve">, </w:t>
+      </w:r>
+      <w:r>
+        <w:rPr>
+          <w:rStyle w:val="DataTypeTok"/>
+        </w:rPr>
+        <w:t xml:space="preserve">prob=</w:t>
+      </w:r>
+      <w:r>
+        <w:rPr>
+          <w:rStyle w:val="OtherTok"/>
+        </w:rPr>
+        <w:t xml:space="preserve">TRUE</w:t>
       </w:r>
       <w:r>
         <w:rPr>
@@ -676,884 +1599,190 @@
         <w:rPr>
           <w:rStyle w:val="KeywordTok"/>
         </w:rPr>
-        <w:t xml:space="preserve">head</w:t>
-      </w:r>
-      <w:r>
-        <w:rPr>
-          <w:rStyle w:val="NormalTok"/>
-        </w:rPr>
-        <w:t xml:space="preserve">(testScores)</w:t>
-      </w:r>
-    </w:p>
-    <w:p>
-      <w:pPr>
-        <w:pStyle w:val="SourceCode"/>
-      </w:pPr>
-      <w:r>
-        <w:rPr>
-          <w:rStyle w:val="VerbatimChar"/>
-        </w:rPr>
-        <w:t xml:space="preserve">##   score instructor</w:t>
+        <w:t xml:space="preserve">hist</w:t>
+      </w:r>
+      <w:r>
+        <w:rPr>
+          <w:rStyle w:val="NormalTok"/>
+        </w:rPr>
+        <w:t xml:space="preserve">(homes$PercentOwned[homes$Year==</w:t>
+      </w:r>
+      <w:r>
+        <w:rPr>
+          <w:rStyle w:val="StringTok"/>
+        </w:rPr>
+        <w:t xml:space="preserve">"year1996"</w:t>
+      </w:r>
+      <w:r>
+        <w:rPr>
+          <w:rStyle w:val="NormalTok"/>
+        </w:rPr>
+        <w:t xml:space="preserve">],</w:t>
+      </w:r>
+      <w:r>
+        <w:rPr>
+          <w:rStyle w:val="DataTypeTok"/>
+        </w:rPr>
+        <w:t xml:space="preserve">main=</w:t>
+      </w:r>
+      <w:r>
+        <w:rPr>
+          <w:rStyle w:val="StringTok"/>
+        </w:rPr>
+        <w:t xml:space="preserve">"Percent owned in 1996"</w:t>
+      </w:r>
+      <w:r>
+        <w:rPr>
+          <w:rStyle w:val="NormalTok"/>
+        </w:rPr>
+        <w:t xml:space="preserve">,</w:t>
+      </w:r>
+      <w:r>
+        <w:rPr>
+          <w:rStyle w:val="DataTypeTok"/>
+        </w:rPr>
+        <w:t xml:space="preserve">breaks =</w:t>
+      </w:r>
+      <w:r>
+        <w:rPr>
+          <w:rStyle w:val="NormalTok"/>
+        </w:rPr>
+        <w:t xml:space="preserve"> </w:t>
+      </w:r>
+      <w:r>
+        <w:rPr>
+          <w:rStyle w:val="NormalTok"/>
+        </w:rPr>
+        <w:t xml:space="preserve">bins,</w:t>
+      </w:r>
+      <w:r>
+        <w:rPr>
+          <w:rStyle w:val="DataTypeTok"/>
+        </w:rPr>
+        <w:t xml:space="preserve">xlab=</w:t>
+      </w:r>
+      <w:r>
+        <w:rPr>
+          <w:rStyle w:val="StringTok"/>
+        </w:rPr>
+        <w:t xml:space="preserve">"PercentOwned"</w:t>
+      </w:r>
+      <w:r>
+        <w:rPr>
+          <w:rStyle w:val="NormalTok"/>
+        </w:rPr>
+        <w:t xml:space="preserve">, </w:t>
+      </w:r>
+      <w:r>
+        <w:rPr>
+          <w:rStyle w:val="DataTypeTok"/>
+        </w:rPr>
+        <w:t xml:space="preserve">prob=</w:t>
+      </w:r>
+      <w:r>
+        <w:rPr>
+          <w:rStyle w:val="OtherTok"/>
+        </w:rPr>
+        <w:t xml:space="preserve">TRUE</w:t>
+      </w:r>
+      <w:r>
+        <w:rPr>
+          <w:rStyle w:val="NormalTok"/>
+        </w:rPr>
+        <w:t xml:space="preserve">,</w:t>
+      </w:r>
+      <w:r>
+        <w:rPr>
+          <w:rStyle w:val="DataTypeTok"/>
+        </w:rPr>
+        <w:t xml:space="preserve">ylab=</w:t>
+      </w:r>
+      <w:r>
+        <w:rPr>
+          <w:rStyle w:val="StringTok"/>
+        </w:rPr>
+        <w:t xml:space="preserve">""</w:t>
+      </w:r>
+      <w:r>
+        <w:rPr>
+          <w:rStyle w:val="NormalTok"/>
+        </w:rPr>
+        <w:t xml:space="preserve">)</w:t>
       </w:r>
       <w:r>
         <w:br w:type="textWrapping"/>
       </w:r>
       <w:r>
         <w:rPr>
-          <w:rStyle w:val="VerbatimChar"/>
-        </w:rPr>
-        <w:t xml:space="preserve">## 1    66          A</w:t>
-      </w:r>
-      <w:r>
-        <w:br w:type="textWrapping"/>
-      </w:r>
-      <w:r>
-        <w:rPr>
-          <w:rStyle w:val="VerbatimChar"/>
-        </w:rPr>
-        <w:t xml:space="preserve">## 2    70          A</w:t>
-      </w:r>
-      <w:r>
-        <w:br w:type="textWrapping"/>
-      </w:r>
-      <w:r>
-        <w:rPr>
-          <w:rStyle w:val="VerbatimChar"/>
-        </w:rPr>
-        <w:t xml:space="preserve">## 3    75          A</w:t>
-      </w:r>
-      <w:r>
-        <w:br w:type="textWrapping"/>
-      </w:r>
-      <w:r>
-        <w:rPr>
-          <w:rStyle w:val="VerbatimChar"/>
-        </w:rPr>
-        <w:t xml:space="preserve">## 4    54          A</w:t>
-      </w:r>
-      <w:r>
-        <w:br w:type="textWrapping"/>
-      </w:r>
-      <w:r>
-        <w:rPr>
-          <w:rStyle w:val="VerbatimChar"/>
-        </w:rPr>
-        <w:t xml:space="preserve">## 5    66          A</w:t>
-      </w:r>
-      <w:r>
-        <w:br w:type="textWrapping"/>
-      </w:r>
-      <w:r>
-        <w:rPr>
-          <w:rStyle w:val="VerbatimChar"/>
-        </w:rPr>
-        <w:t xml:space="preserve">## 6    71          A</w:t>
-      </w:r>
-    </w:p>
-    <w:p>
-      <w:pPr>
-        <w:pStyle w:val="SourceCode"/>
-      </w:pPr>
-      <w:r>
-        <w:rPr>
-          <w:rStyle w:val="CommentTok"/>
-        </w:rPr>
-        <w:t xml:space="preserve"># summarize the scores for each instructor</w:t>
-      </w:r>
-      <w:r>
-        <w:br w:type="textWrapping"/>
-      </w:r>
-      <w:r>
-        <w:rPr>
           <w:rStyle w:val="KeywordTok"/>
         </w:rPr>
-        <w:t xml:space="preserve">summary</w:t>
-      </w:r>
-      <w:r>
-        <w:rPr>
-          <w:rStyle w:val="NormalTok"/>
-        </w:rPr>
-        <w:t xml:space="preserve">(testScores$score[testScores$instructor==</w:t>
+        <w:t xml:space="preserve">hist</w:t>
+      </w:r>
+      <w:r>
+        <w:rPr>
+          <w:rStyle w:val="NormalTok"/>
+        </w:rPr>
+        <w:t xml:space="preserve">(homes$PercentOwned[homes$Year==</w:t>
       </w:r>
       <w:r>
         <w:rPr>
           <w:rStyle w:val="StringTok"/>
         </w:rPr>
-        <w:t xml:space="preserve">"A"</w:t>
-      </w:r>
-      <w:r>
-        <w:rPr>
-          <w:rStyle w:val="NormalTok"/>
-        </w:rPr>
-        <w:t xml:space="preserve">])</w:t>
-      </w:r>
-    </w:p>
-    <w:p>
-      <w:pPr>
-        <w:pStyle w:val="SourceCode"/>
-      </w:pPr>
-      <w:r>
-        <w:rPr>
-          <w:rStyle w:val="VerbatimChar"/>
-        </w:rPr>
-        <w:t xml:space="preserve">##    Min. 1st Qu.  Median    Mean 3rd Qu.    Max. </w:t>
-      </w:r>
-      <w:r>
-        <w:br w:type="textWrapping"/>
-      </w:r>
-      <w:r>
-        <w:rPr>
-          <w:rStyle w:val="VerbatimChar"/>
-        </w:rPr>
-        <w:t xml:space="preserve">##   52.00   61.00   65.50   65.73   69.75   79.00</w:t>
-      </w:r>
-    </w:p>
-    <w:p>
-      <w:pPr>
-        <w:pStyle w:val="SourceCode"/>
-      </w:pPr>
-      <w:r>
-        <w:rPr>
-          <w:rStyle w:val="KeywordTok"/>
-        </w:rPr>
-        <w:t xml:space="preserve">summary</w:t>
-      </w:r>
-      <w:r>
-        <w:rPr>
-          <w:rStyle w:val="NormalTok"/>
-        </w:rPr>
-        <w:t xml:space="preserve">(testScores$score[testScores$instructor==</w:t>
+        <w:t xml:space="preserve">"year2002"</w:t>
+      </w:r>
+      <w:r>
+        <w:rPr>
+          <w:rStyle w:val="NormalTok"/>
+        </w:rPr>
+        <w:t xml:space="preserve">],</w:t>
+      </w:r>
+      <w:r>
+        <w:rPr>
+          <w:rStyle w:val="DataTypeTok"/>
+        </w:rPr>
+        <w:t xml:space="preserve">main=</w:t>
       </w:r>
       <w:r>
         <w:rPr>
           <w:rStyle w:val="StringTok"/>
         </w:rPr>
-        <w:t xml:space="preserve">"B"</w:t>
-      </w:r>
-      <w:r>
-        <w:rPr>
-          <w:rStyle w:val="NormalTok"/>
-        </w:rPr>
-        <w:t xml:space="preserve">])</w:t>
-      </w:r>
-    </w:p>
-    <w:p>
-      <w:pPr>
-        <w:pStyle w:val="SourceCode"/>
-      </w:pPr>
-      <w:r>
-        <w:rPr>
-          <w:rStyle w:val="VerbatimChar"/>
-        </w:rPr>
-        <w:t xml:space="preserve">##    Min. 1st Qu.  Median    Mean 3rd Qu.    Max. </w:t>
-      </w:r>
-      <w:r>
-        <w:br w:type="textWrapping"/>
-      </w:r>
-      <w:r>
-        <w:rPr>
-          <w:rStyle w:val="VerbatimChar"/>
-        </w:rPr>
-        <w:t xml:space="preserve">##   54.00   70.25   74.00   72.63   76.75   85.00</w:t>
-      </w:r>
-    </w:p>
-    <w:p>
-      <w:pPr>
-        <w:pStyle w:val="SourceCode"/>
-      </w:pPr>
-      <w:r>
-        <w:rPr>
-          <w:rStyle w:val="KeywordTok"/>
-        </w:rPr>
-        <w:t xml:space="preserve">summary</w:t>
-      </w:r>
-      <w:r>
-        <w:rPr>
-          <w:rStyle w:val="NormalTok"/>
-        </w:rPr>
-        <w:t xml:space="preserve">(testScores$score[testScores$instructor==</w:t>
+        <w:t xml:space="preserve">"Percent owned in 2002"</w:t>
+      </w:r>
+      <w:r>
+        <w:rPr>
+          <w:rStyle w:val="NormalTok"/>
+        </w:rPr>
+        <w:t xml:space="preserve">,</w:t>
+      </w:r>
+      <w:r>
+        <w:rPr>
+          <w:rStyle w:val="DataTypeTok"/>
+        </w:rPr>
+        <w:t xml:space="preserve">breaks =</w:t>
+      </w:r>
+      <w:r>
+        <w:rPr>
+          <w:rStyle w:val="NormalTok"/>
+        </w:rPr>
+        <w:t xml:space="preserve"> </w:t>
+      </w:r>
+      <w:r>
+        <w:rPr>
+          <w:rStyle w:val="NormalTok"/>
+        </w:rPr>
+        <w:t xml:space="preserve">bins,</w:t>
+      </w:r>
+      <w:r>
+        <w:rPr>
+          <w:rStyle w:val="DataTypeTok"/>
+        </w:rPr>
+        <w:t xml:space="preserve">xlab=</w:t>
       </w:r>
       <w:r>
         <w:rPr>
           <w:rStyle w:val="StringTok"/>
         </w:rPr>
-        <w:t xml:space="preserve">"C"</w:t>
-      </w:r>
-      <w:r>
-        <w:rPr>
-          <w:rStyle w:val="NormalTok"/>
-        </w:rPr>
-        <w:t xml:space="preserve">])</w:t>
-      </w:r>
-    </w:p>
-    <w:p>
-      <w:pPr>
-        <w:pStyle w:val="SourceCode"/>
-      </w:pPr>
-      <w:r>
-        <w:rPr>
-          <w:rStyle w:val="VerbatimChar"/>
-        </w:rPr>
-        <w:t xml:space="preserve">##    Min. 1st Qu.  Median    Mean 3rd Qu.    Max. </w:t>
-      </w:r>
-      <w:r>
-        <w:br w:type="textWrapping"/>
-      </w:r>
-      <w:r>
-        <w:rPr>
-          <w:rStyle w:val="VerbatimChar"/>
-        </w:rPr>
-        <w:t xml:space="preserve">##   69.00   72.25   76.00   76.53   79.00   87.00</w:t>
-      </w:r>
-    </w:p>
-    <w:p>
-      <w:pPr>
-        <w:pStyle w:val="SourceCode"/>
-      </w:pPr>
-      <w:r>
-        <w:rPr>
-          <w:rStyle w:val="CommentTok"/>
-        </w:rPr>
-        <w:t xml:space="preserve"># a more advanced version of this summary by instructor would be to use tapply() to loop over the factors.</w:t>
-      </w:r>
-      <w:r>
-        <w:br w:type="textWrapping"/>
-      </w:r>
-      <w:r>
-        <w:rPr>
-          <w:rStyle w:val="CommentTok"/>
-        </w:rPr>
-        <w:t xml:space="preserve"># uncomment the next line to try it</w:t>
-      </w:r>
-      <w:r>
-        <w:br w:type="textWrapping"/>
-      </w:r>
-      <w:r>
-        <w:rPr>
-          <w:rStyle w:val="KeywordTok"/>
-        </w:rPr>
-        <w:t xml:space="preserve">tapply</w:t>
-      </w:r>
-      <w:r>
-        <w:rPr>
-          <w:rStyle w:val="NormalTok"/>
-        </w:rPr>
-        <w:t xml:space="preserve">(testScores$score, testScores$instructor, summary)</w:t>
-      </w:r>
-    </w:p>
-    <w:p>
-      <w:pPr>
-        <w:pStyle w:val="SourceCode"/>
-      </w:pPr>
-      <w:r>
-        <w:rPr>
-          <w:rStyle w:val="VerbatimChar"/>
-        </w:rPr>
-        <w:t xml:space="preserve">## $A</w:t>
-      </w:r>
-      <w:r>
-        <w:br w:type="textWrapping"/>
-      </w:r>
-      <w:r>
-        <w:rPr>
-          <w:rStyle w:val="VerbatimChar"/>
-        </w:rPr>
-        <w:t xml:space="preserve">##    Min. 1st Qu.  Median    Mean 3rd Qu.    Max. </w:t>
-      </w:r>
-      <w:r>
-        <w:br w:type="textWrapping"/>
-      </w:r>
-      <w:r>
-        <w:rPr>
-          <w:rStyle w:val="VerbatimChar"/>
-        </w:rPr>
-        <w:t xml:space="preserve">##   52.00   61.00   65.50   65.73   69.75   79.00 </w:t>
-      </w:r>
-      <w:r>
-        <w:br w:type="textWrapping"/>
-      </w:r>
-      <w:r>
-        <w:rPr>
-          <w:rStyle w:val="VerbatimChar"/>
-        </w:rPr>
-        <w:t xml:space="preserve">## </w:t>
-      </w:r>
-      <w:r>
-        <w:br w:type="textWrapping"/>
-      </w:r>
-      <w:r>
-        <w:rPr>
-          <w:rStyle w:val="VerbatimChar"/>
-        </w:rPr>
-        <w:t xml:space="preserve">## $B</w:t>
-      </w:r>
-      <w:r>
-        <w:br w:type="textWrapping"/>
-      </w:r>
-      <w:r>
-        <w:rPr>
-          <w:rStyle w:val="VerbatimChar"/>
-        </w:rPr>
-        <w:t xml:space="preserve">##    Min. 1st Qu.  Median    Mean 3rd Qu.    Max. </w:t>
-      </w:r>
-      <w:r>
-        <w:br w:type="textWrapping"/>
-      </w:r>
-      <w:r>
-        <w:rPr>
-          <w:rStyle w:val="VerbatimChar"/>
-        </w:rPr>
-        <w:t xml:space="preserve">##   54.00   70.25   74.00   72.63   76.75   85.00 </w:t>
-      </w:r>
-      <w:r>
-        <w:br w:type="textWrapping"/>
-      </w:r>
-      <w:r>
-        <w:rPr>
-          <w:rStyle w:val="VerbatimChar"/>
-        </w:rPr>
-        <w:t xml:space="preserve">## </w:t>
-      </w:r>
-      <w:r>
-        <w:br w:type="textWrapping"/>
-      </w:r>
-      <w:r>
-        <w:rPr>
-          <w:rStyle w:val="VerbatimChar"/>
-        </w:rPr>
-        <w:t xml:space="preserve">## $C</w:t>
-      </w:r>
-      <w:r>
-        <w:br w:type="textWrapping"/>
-      </w:r>
-      <w:r>
-        <w:rPr>
-          <w:rStyle w:val="VerbatimChar"/>
-        </w:rPr>
-        <w:t xml:space="preserve">##    Min. 1st Qu.  Median    Mean 3rd Qu.    Max. </w:t>
-      </w:r>
-      <w:r>
-        <w:br w:type="textWrapping"/>
-      </w:r>
-      <w:r>
-        <w:rPr>
-          <w:rStyle w:val="VerbatimChar"/>
-        </w:rPr>
-        <w:t xml:space="preserve">##   69.00   72.25   76.00   76.53   79.00   87.00</w:t>
-      </w:r>
-    </w:p>
-    <w:p>
-      <w:pPr>
-        <w:pStyle w:val="SourceCode"/>
-      </w:pPr>
-      <w:r>
-        <w:rPr>
-          <w:rStyle w:val="CommentTok"/>
-        </w:rPr>
-        <w:t xml:space="preserve">#  looks like the test scores across all three instructors range from 52 to 87, to make it easier to compare the distributions lets use the same bins for all three histograms</w:t>
-      </w:r>
-      <w:r>
-        <w:br w:type="textWrapping"/>
-      </w:r>
-      <w:r>
-        <w:rPr>
-          <w:rStyle w:val="NormalTok"/>
-        </w:rPr>
-        <w:t xml:space="preserve">bins &lt;-</w:t>
-      </w:r>
-      <w:r>
-        <w:rPr>
-          <w:rStyle w:val="StringTok"/>
-        </w:rPr>
-        <w:t xml:space="preserve"> </w:t>
-      </w:r>
-      <w:r>
-        <w:rPr>
-          <w:rStyle w:val="KeywordTok"/>
-        </w:rPr>
-        <w:t xml:space="preserve">seq</w:t>
-      </w:r>
-      <w:r>
-        <w:rPr>
-          <w:rStyle w:val="NormalTok"/>
-        </w:rPr>
-        <w:t xml:space="preserve">(</w:t>
-      </w:r>
-      <w:r>
-        <w:rPr>
-          <w:rStyle w:val="DecValTok"/>
-        </w:rPr>
-        <w:t xml:space="preserve">50</w:t>
-      </w:r>
-      <w:r>
-        <w:rPr>
-          <w:rStyle w:val="NormalTok"/>
-        </w:rPr>
-        <w:t xml:space="preserve">,</w:t>
-      </w:r>
-      <w:r>
-        <w:rPr>
-          <w:rStyle w:val="DecValTok"/>
-        </w:rPr>
-        <w:t xml:space="preserve">90</w:t>
-      </w:r>
-      <w:r>
-        <w:rPr>
-          <w:rStyle w:val="NormalTok"/>
-        </w:rPr>
-        <w:t xml:space="preserve">,</w:t>
-      </w:r>
-      <w:r>
-        <w:rPr>
-          <w:rStyle w:val="DataTypeTok"/>
-        </w:rPr>
-        <w:t xml:space="preserve">by=</w:t>
-      </w:r>
-      <w:r>
-        <w:rPr>
-          <w:rStyle w:val="DecValTok"/>
-        </w:rPr>
-        <w:t xml:space="preserve">5</w:t>
-      </w:r>
-      <w:r>
-        <w:rPr>
-          <w:rStyle w:val="NormalTok"/>
-        </w:rPr>
-        <w:t xml:space="preserve">)</w:t>
-      </w:r>
-    </w:p>
-    <w:p>
-      <w:pPr>
-        <w:pStyle w:val="SourceCode"/>
-      </w:pPr>
-      <w:r>
-        <w:rPr>
-          <w:rStyle w:val="CommentTok"/>
-        </w:rPr>
-        <w:t xml:space="preserve"># set up R to expect an array of plots with 1 row and 3 columns</w:t>
-      </w:r>
-      <w:r>
-        <w:br w:type="textWrapping"/>
-      </w:r>
-      <w:r>
-        <w:rPr>
-          <w:rStyle w:val="CommentTok"/>
-        </w:rPr>
-        <w:t xml:space="preserve"># the mar parameter adjust white space around the plot, notice that it has covered the axis labels which is OK here</w:t>
-      </w:r>
-      <w:r>
-        <w:br w:type="textWrapping"/>
-      </w:r>
-      <w:r>
-        <w:rPr>
-          <w:rStyle w:val="KeywordTok"/>
-        </w:rPr>
-        <w:t xml:space="preserve">par</w:t>
-      </w:r>
-      <w:r>
-        <w:rPr>
-          <w:rStyle w:val="NormalTok"/>
-        </w:rPr>
-        <w:t xml:space="preserve">(</w:t>
-      </w:r>
-      <w:r>
-        <w:rPr>
-          <w:rStyle w:val="DataTypeTok"/>
-        </w:rPr>
-        <w:t xml:space="preserve">mfrow=</w:t>
-      </w:r>
-      <w:r>
-        <w:rPr>
-          <w:rStyle w:val="KeywordTok"/>
-        </w:rPr>
-        <w:t xml:space="preserve">c</w:t>
-      </w:r>
-      <w:r>
-        <w:rPr>
-          <w:rStyle w:val="NormalTok"/>
-        </w:rPr>
-        <w:t xml:space="preserve">(</w:t>
-      </w:r>
-      <w:r>
-        <w:rPr>
-          <w:rStyle w:val="DecValTok"/>
-        </w:rPr>
-        <w:t xml:space="preserve">1</w:t>
-      </w:r>
-      <w:r>
-        <w:rPr>
-          <w:rStyle w:val="NormalTok"/>
-        </w:rPr>
-        <w:t xml:space="preserve">,</w:t>
-      </w:r>
-      <w:r>
-        <w:rPr>
-          <w:rStyle w:val="DecValTok"/>
-        </w:rPr>
-        <w:t xml:space="preserve">3</w:t>
-      </w:r>
-      <w:r>
-        <w:rPr>
-          <w:rStyle w:val="NormalTok"/>
-        </w:rPr>
-        <w:t xml:space="preserve">),</w:t>
-      </w:r>
-      <w:r>
-        <w:rPr>
-          <w:rStyle w:val="DataTypeTok"/>
-        </w:rPr>
-        <w:t xml:space="preserve">mar=</w:t>
-      </w:r>
-      <w:r>
-        <w:rPr>
-          <w:rStyle w:val="KeywordTok"/>
-        </w:rPr>
-        <w:t xml:space="preserve">c</w:t>
-      </w:r>
-      <w:r>
-        <w:rPr>
-          <w:rStyle w:val="NormalTok"/>
-        </w:rPr>
-        <w:t xml:space="preserve">(</w:t>
-      </w:r>
-      <w:r>
-        <w:rPr>
-          <w:rStyle w:val="DecValTok"/>
-        </w:rPr>
-        <w:t xml:space="preserve">3</w:t>
-      </w:r>
-      <w:r>
-        <w:rPr>
-          <w:rStyle w:val="NormalTok"/>
-        </w:rPr>
-        <w:t xml:space="preserve">,</w:t>
-      </w:r>
-      <w:r>
-        <w:rPr>
-          <w:rStyle w:val="DecValTok"/>
-        </w:rPr>
-        <w:t xml:space="preserve">3</w:t>
-      </w:r>
-      <w:r>
-        <w:rPr>
-          <w:rStyle w:val="NormalTok"/>
-        </w:rPr>
-        <w:t xml:space="preserve">,</w:t>
-      </w:r>
-      <w:r>
-        <w:rPr>
-          <w:rStyle w:val="DecValTok"/>
-        </w:rPr>
-        <w:t xml:space="preserve">2</w:t>
-      </w:r>
-      <w:r>
-        <w:rPr>
-          <w:rStyle w:val="NormalTok"/>
-        </w:rPr>
-        <w:t xml:space="preserve">,</w:t>
-      </w:r>
-      <w:r>
-        <w:rPr>
-          <w:rStyle w:val="DecValTok"/>
-        </w:rPr>
-        <w:t xml:space="preserve">1</w:t>
-      </w:r>
-      <w:r>
-        <w:rPr>
-          <w:rStyle w:val="NormalTok"/>
-        </w:rPr>
-        <w:t xml:space="preserve">))</w:t>
-      </w:r>
-      <w:r>
-        <w:br w:type="textWrapping"/>
-      </w:r>
-      <w:r>
-        <w:rPr>
-          <w:rStyle w:val="KeywordTok"/>
-        </w:rPr>
-        <w:t xml:space="preserve">hist</w:t>
-      </w:r>
-      <w:r>
-        <w:rPr>
-          <w:rStyle w:val="NormalTok"/>
-        </w:rPr>
-        <w:t xml:space="preserve">(testScores$score[testScores$instructor==</w:t>
-      </w:r>
-      <w:r>
-        <w:rPr>
-          <w:rStyle w:val="StringTok"/>
-        </w:rPr>
-        <w:t xml:space="preserve">"A"</w:t>
-      </w:r>
-      <w:r>
-        <w:rPr>
-          <w:rStyle w:val="NormalTok"/>
-        </w:rPr>
-        <w:t xml:space="preserve">],</w:t>
-      </w:r>
-      <w:r>
-        <w:rPr>
-          <w:rStyle w:val="DataTypeTok"/>
-        </w:rPr>
-        <w:t xml:space="preserve">main=</w:t>
-      </w:r>
-      <w:r>
-        <w:rPr>
-          <w:rStyle w:val="StringTok"/>
-        </w:rPr>
-        <w:t xml:space="preserve">"Scores for Instructor A"</w:t>
-      </w:r>
-      <w:r>
-        <w:rPr>
-          <w:rStyle w:val="NormalTok"/>
-        </w:rPr>
-        <w:t xml:space="preserve">,</w:t>
-      </w:r>
-      <w:r>
-        <w:rPr>
-          <w:rStyle w:val="DataTypeTok"/>
-        </w:rPr>
-        <w:t xml:space="preserve">breaks =</w:t>
-      </w:r>
-      <w:r>
-        <w:rPr>
-          <w:rStyle w:val="NormalTok"/>
-        </w:rPr>
-        <w:t xml:space="preserve"> </w:t>
-      </w:r>
-      <w:r>
-        <w:rPr>
-          <w:rStyle w:val="NormalTok"/>
-        </w:rPr>
-        <w:t xml:space="preserve">bins,</w:t>
-      </w:r>
-      <w:r>
-        <w:rPr>
-          <w:rStyle w:val="DataTypeTok"/>
-        </w:rPr>
-        <w:t xml:space="preserve">xlab=</w:t>
-      </w:r>
-      <w:r>
-        <w:rPr>
-          <w:rStyle w:val="StringTok"/>
-        </w:rPr>
-        <w:t xml:space="preserve">"score"</w:t>
-      </w:r>
-      <w:r>
-        <w:rPr>
-          <w:rStyle w:val="NormalTok"/>
-        </w:rPr>
-        <w:t xml:space="preserve">, </w:t>
-      </w:r>
-      <w:r>
-        <w:rPr>
-          <w:rStyle w:val="DataTypeTok"/>
-        </w:rPr>
-        <w:t xml:space="preserve">prob=</w:t>
-      </w:r>
-      <w:r>
-        <w:rPr>
-          <w:rStyle w:val="OtherTok"/>
-        </w:rPr>
-        <w:t xml:space="preserve">TRUE</w:t>
-      </w:r>
-      <w:r>
-        <w:rPr>
-          <w:rStyle w:val="NormalTok"/>
-        </w:rPr>
-        <w:t xml:space="preserve">)</w:t>
-      </w:r>
-      <w:r>
-        <w:br w:type="textWrapping"/>
-      </w:r>
-      <w:r>
-        <w:rPr>
-          <w:rStyle w:val="KeywordTok"/>
-        </w:rPr>
-        <w:t xml:space="preserve">hist</w:t>
-      </w:r>
-      <w:r>
-        <w:rPr>
-          <w:rStyle w:val="NormalTok"/>
-        </w:rPr>
-        <w:t xml:space="preserve">(testScores$score[testScores$instructor==</w:t>
-      </w:r>
-      <w:r>
-        <w:rPr>
-          <w:rStyle w:val="StringTok"/>
-        </w:rPr>
-        <w:t xml:space="preserve">"B"</w:t>
-      </w:r>
-      <w:r>
-        <w:rPr>
-          <w:rStyle w:val="NormalTok"/>
-        </w:rPr>
-        <w:t xml:space="preserve">],</w:t>
-      </w:r>
-      <w:r>
-        <w:rPr>
-          <w:rStyle w:val="DataTypeTok"/>
-        </w:rPr>
-        <w:t xml:space="preserve">main=</w:t>
-      </w:r>
-      <w:r>
-        <w:rPr>
-          <w:rStyle w:val="StringTok"/>
-        </w:rPr>
-        <w:t xml:space="preserve">"Scores for Instructor B"</w:t>
-      </w:r>
-      <w:r>
-        <w:rPr>
-          <w:rStyle w:val="NormalTok"/>
-        </w:rPr>
-        <w:t xml:space="preserve">,</w:t>
-      </w:r>
-      <w:r>
-        <w:rPr>
-          <w:rStyle w:val="DataTypeTok"/>
-        </w:rPr>
-        <w:t xml:space="preserve">breaks =</w:t>
-      </w:r>
-      <w:r>
-        <w:rPr>
-          <w:rStyle w:val="NormalTok"/>
-        </w:rPr>
-        <w:t xml:space="preserve"> </w:t>
-      </w:r>
-      <w:r>
-        <w:rPr>
-          <w:rStyle w:val="NormalTok"/>
-        </w:rPr>
-        <w:t xml:space="preserve">bins,</w:t>
-      </w:r>
-      <w:r>
-        <w:rPr>
-          <w:rStyle w:val="DataTypeTok"/>
-        </w:rPr>
-        <w:t xml:space="preserve">xlab=</w:t>
-      </w:r>
-      <w:r>
-        <w:rPr>
-          <w:rStyle w:val="StringTok"/>
-        </w:rPr>
-        <w:t xml:space="preserve">"score"</w:t>
-      </w:r>
-      <w:r>
-        <w:rPr>
-          <w:rStyle w:val="NormalTok"/>
-        </w:rPr>
-        <w:t xml:space="preserve">, </w:t>
-      </w:r>
-      <w:r>
-        <w:rPr>
-          <w:rStyle w:val="DataTypeTok"/>
-        </w:rPr>
-        <w:t xml:space="preserve">prob=</w:t>
-      </w:r>
-      <w:r>
-        <w:rPr>
-          <w:rStyle w:val="OtherTok"/>
-        </w:rPr>
-        <w:t xml:space="preserve">TRUE</w:t>
-      </w:r>
-      <w:r>
-        <w:rPr>
-          <w:rStyle w:val="NormalTok"/>
-        </w:rPr>
-        <w:t xml:space="preserve">,</w:t>
-      </w:r>
-      <w:r>
-        <w:rPr>
-          <w:rStyle w:val="DataTypeTok"/>
-        </w:rPr>
-        <w:t xml:space="preserve">ylab=</w:t>
-      </w:r>
-      <w:r>
-        <w:rPr>
-          <w:rStyle w:val="StringTok"/>
-        </w:rPr>
-        <w:t xml:space="preserve">""</w:t>
-      </w:r>
-      <w:r>
-        <w:rPr>
-          <w:rStyle w:val="NormalTok"/>
-        </w:rPr>
-        <w:t xml:space="preserve">)</w:t>
-      </w:r>
-      <w:r>
-        <w:br w:type="textWrapping"/>
-      </w:r>
-      <w:r>
-        <w:rPr>
-          <w:rStyle w:val="KeywordTok"/>
-        </w:rPr>
-        <w:t xml:space="preserve">hist</w:t>
-      </w:r>
-      <w:r>
-        <w:rPr>
-          <w:rStyle w:val="NormalTok"/>
-        </w:rPr>
-        <w:t xml:space="preserve">(testScores$score[testScores$instructor==</w:t>
-      </w:r>
-      <w:r>
-        <w:rPr>
-          <w:rStyle w:val="StringTok"/>
-        </w:rPr>
-        <w:t xml:space="preserve">"C"</w:t>
-      </w:r>
-      <w:r>
-        <w:rPr>
-          <w:rStyle w:val="NormalTok"/>
-        </w:rPr>
-        <w:t xml:space="preserve">],</w:t>
-      </w:r>
-      <w:r>
-        <w:rPr>
-          <w:rStyle w:val="DataTypeTok"/>
-        </w:rPr>
-        <w:t xml:space="preserve">main=</w:t>
-      </w:r>
-      <w:r>
-        <w:rPr>
-          <w:rStyle w:val="StringTok"/>
-        </w:rPr>
-        <w:t xml:space="preserve">"Scores for Instructor C"</w:t>
-      </w:r>
-      <w:r>
-        <w:rPr>
-          <w:rStyle w:val="NormalTok"/>
-        </w:rPr>
-        <w:t xml:space="preserve">,</w:t>
-      </w:r>
-      <w:r>
-        <w:rPr>
-          <w:rStyle w:val="DataTypeTok"/>
-        </w:rPr>
-        <w:t xml:space="preserve">breaks =</w:t>
-      </w:r>
-      <w:r>
-        <w:rPr>
-          <w:rStyle w:val="NormalTok"/>
-        </w:rPr>
-        <w:t xml:space="preserve"> </w:t>
-      </w:r>
-      <w:r>
-        <w:rPr>
-          <w:rStyle w:val="NormalTok"/>
-        </w:rPr>
-        <w:t xml:space="preserve">bins,</w:t>
-      </w:r>
-      <w:r>
-        <w:rPr>
-          <w:rStyle w:val="DataTypeTok"/>
-        </w:rPr>
-        <w:t xml:space="preserve">xlab=</w:t>
-      </w:r>
-      <w:r>
-        <w:rPr>
-          <w:rStyle w:val="StringTok"/>
-        </w:rPr>
-        <w:t xml:space="preserve">"score"</w:t>
+        <w:t xml:space="preserve">"PercentOwned"</w:t>
       </w:r>
       <w:r>
         <w:rPr>
@@ -1589,7 +1818,7 @@
           <wp:inline>
             <wp:extent cx="5334000" cy="2000250"/>
             <wp:effectExtent b="0" l="0" r="0" t="0"/>
-            <wp:docPr descr="" id="1" name="Picture"/>
+            <wp:docPr descr="" title="" id="1" name="Picture"/>
             <a:graphic>
               <a:graphicData uri="http://schemas.openxmlformats.org/drawingml/2006/picture">
                 <pic:pic>
@@ -1600,7 +1829,7 @@
                     </pic:cNvPicPr>
                   </pic:nvPicPr>
                   <pic:blipFill>
-                    <a:blip r:embed="rId40"/>
+                    <a:blip r:embed="rId42"/>
                     <a:stretch>
                       <a:fillRect/>
                     </a:stretch>
@@ -1633,15 +1862,6 @@
       </w:pPr>
       <w:r>
         <w:rPr>
-          <w:rStyle w:val="CommentTok"/>
-        </w:rPr>
-        <w:t xml:space="preserve"># reset to one plot</w:t>
-      </w:r>
-      <w:r>
-        <w:br w:type="textWrapping"/>
-      </w:r>
-      <w:r>
-        <w:rPr>
           <w:rStyle w:val="KeywordTok"/>
         </w:rPr>
         <w:t xml:space="preserve">par</w:t>
@@ -1701,15 +1921,6 @@
       </w:pPr>
       <w:r>
         <w:rPr>
-          <w:rStyle w:val="CommentTok"/>
-        </w:rPr>
-        <w:t xml:space="preserve"># make side-by-side boxplots to make comparisons easier</w:t>
-      </w:r>
-      <w:r>
-        <w:br w:type="textWrapping"/>
-      </w:r>
-      <w:r>
-        <w:rPr>
           <w:rStyle w:val="KeywordTok"/>
         </w:rPr>
         <w:t xml:space="preserve">boxplot</w:t>
@@ -1718,7 +1929,7 @@
         <w:rPr>
           <w:rStyle w:val="NormalTok"/>
         </w:rPr>
-        <w:t xml:space="preserve">(testScores$score~testScores$instructor,</w:t>
+        <w:t xml:space="preserve">(homes$PercentOwned~homes$Year,</w:t>
       </w:r>
       <w:r>
         <w:rPr>
@@ -1742,7 +1953,7 @@
         <w:rPr>
           <w:rStyle w:val="StringTok"/>
         </w:rPr>
-        <w:t xml:space="preserve">"Instructor A"</w:t>
+        <w:t xml:space="preserve">"1985"</w:t>
       </w:r>
       <w:r>
         <w:rPr>
@@ -1754,7 +1965,7 @@
         <w:rPr>
           <w:rStyle w:val="StringTok"/>
         </w:rPr>
-        <w:t xml:space="preserve">"Instructor B"</w:t>
+        <w:t xml:space="preserve">"1996"</w:t>
       </w:r>
       <w:r>
         <w:rPr>
@@ -1766,7 +1977,7 @@
         <w:rPr>
           <w:rStyle w:val="StringTok"/>
         </w:rPr>
-        <w:t xml:space="preserve">"Instructor C"</w:t>
+        <w:t xml:space="preserve">"2002"</w:t>
       </w:r>
       <w:r>
         <w:rPr>
@@ -1784,7 +1995,7 @@
         <w:rPr>
           <w:rStyle w:val="StringTok"/>
         </w:rPr>
-        <w:t xml:space="preserve">"score"</w:t>
+        <w:t xml:space="preserve">"PercentOwned"</w:t>
       </w:r>
       <w:r>
         <w:rPr>
@@ -1802,7 +2013,7 @@
         <w:rPr>
           <w:rStyle w:val="StringTok"/>
         </w:rPr>
-        <w:t xml:space="preserve">"Test Scores"</w:t>
+        <w:t xml:space="preserve">"Homes"</w:t>
       </w:r>
       <w:r>
         <w:rPr>
@@ -1820,7 +2031,7 @@
           <wp:inline>
             <wp:extent cx="5334000" cy="5334000"/>
             <wp:effectExtent b="0" l="0" r="0" t="0"/>
-            <wp:docPr descr="" id="1" name="Picture"/>
+            <wp:docPr descr="" title="" id="1" name="Picture"/>
             <a:graphic>
               <a:graphicData uri="http://schemas.openxmlformats.org/drawingml/2006/picture">
                 <pic:pic>
@@ -1831,7 +2042,7 @@
                     </pic:cNvPicPr>
                   </pic:nvPicPr>
                   <pic:blipFill>
-                    <a:blip r:embed="rId41"/>
+                    <a:blip r:embed="rId43"/>
                     <a:stretch>
                       <a:fillRect/>
                     </a:stretch>
@@ -1869,8 +2080,8 @@
       <w:pPr>
         <w:pStyle w:val="Heading3"/>
       </w:pPr>
-      <w:bookmarkStart w:id="42" w:name="part-2b"/>
-      <w:bookmarkEnd w:id="42"/>
+      <w:bookmarkStart w:id="44" w:name="part-2b"/>
+      <w:bookmarkEnd w:id="44"/>
       <w:r>
         <w:t xml:space="preserve">Part 2b</w:t>
       </w:r>
@@ -1887,8 +2098,8 @@
       <w:pPr>
         <w:pStyle w:val="Heading3"/>
       </w:pPr>
-      <w:bookmarkStart w:id="43" w:name="answer-2b-------------"/>
-      <w:bookmarkEnd w:id="43"/>
+      <w:bookmarkStart w:id="45" w:name="answer-2b-------------"/>
+      <w:bookmarkEnd w:id="45"/>
       <w:r>
         <w:t xml:space="preserve">-|-|-|-|-|-|-|-|-|-|-|- Answer 2b -|-|-|-|-|-|-|-|-|-|-|-</w:t>
       </w:r>
@@ -1898,7 +2109,7 @@
         <w:pStyle w:val="FirstParagraph"/>
       </w:pPr>
       <w:r>
-        <w:t xml:space="preserve">Replace this text with your answer.</w:t>
+        <w:t xml:space="preserve">All three distributions are skewed to the left. The overall trend is that homeownership is going up.</w:t>
       </w:r>
     </w:p>
     <w:p>
@@ -1912,8 +2123,8 @@
       <w:pPr>
         <w:pStyle w:val="Heading2"/>
       </w:pPr>
-      <w:bookmarkStart w:id="44" w:name="exercise-3"/>
-      <w:bookmarkEnd w:id="44"/>
+      <w:bookmarkStart w:id="46" w:name="exercise-3"/>
+      <w:bookmarkEnd w:id="46"/>
       <w:r>
         <w:t xml:space="preserve">Exercise 3</w:t>
       </w:r>
@@ -1930,8 +2141,8 @@
       <w:pPr>
         <w:pStyle w:val="Heading3"/>
       </w:pPr>
-      <w:bookmarkStart w:id="45" w:name="part-3a"/>
-      <w:bookmarkEnd w:id="45"/>
+      <w:bookmarkStart w:id="47" w:name="part-3a"/>
+      <w:bookmarkEnd w:id="47"/>
       <w:r>
         <w:t xml:space="preserve">Part 3a</w:t>
       </w:r>
@@ -1948,8 +2159,8 @@
       <w:pPr>
         <w:pStyle w:val="Heading3"/>
       </w:pPr>
-      <w:bookmarkStart w:id="46" w:name="answer-3a-------------"/>
-      <w:bookmarkEnd w:id="46"/>
+      <w:bookmarkStart w:id="48" w:name="answer-3a-------------"/>
+      <w:bookmarkEnd w:id="48"/>
       <w:r>
         <w:t xml:space="preserve">-|-|-|-|-|-|-|-|-|-|-|- Answer 3a -|-|-|-|-|-|-|-|-|-|-|-</w:t>
       </w:r>
@@ -1960,9 +2171,62 @@
       </w:pPr>
       <w:r>
         <w:rPr>
-          <w:rStyle w:val="CommentTok"/>
-        </w:rPr>
-        <w:t xml:space="preserve"># insert your code here.</w:t>
+          <w:rStyle w:val="KeywordTok"/>
+        </w:rPr>
+        <w:t xml:space="preserve">pnorm</w:t>
+      </w:r>
+      <w:r>
+        <w:rPr>
+          <w:rStyle w:val="NormalTok"/>
+        </w:rPr>
+        <w:t xml:space="preserve">(</w:t>
+      </w:r>
+      <w:r>
+        <w:rPr>
+          <w:rStyle w:val="DecValTok"/>
+        </w:rPr>
+        <w:t xml:space="preserve">250</w:t>
+      </w:r>
+      <w:r>
+        <w:rPr>
+          <w:rStyle w:val="NormalTok"/>
+        </w:rPr>
+        <w:t xml:space="preserve">, </w:t>
+      </w:r>
+      <w:r>
+        <w:rPr>
+          <w:rStyle w:val="DecValTok"/>
+        </w:rPr>
+        <w:t xml:space="preserve">286</w:t>
+      </w:r>
+      <w:r>
+        <w:rPr>
+          <w:rStyle w:val="NormalTok"/>
+        </w:rPr>
+        <w:t xml:space="preserve">, </w:t>
+      </w:r>
+      <w:r>
+        <w:rPr>
+          <w:rStyle w:val="DecValTok"/>
+        </w:rPr>
+        <w:t xml:space="preserve">16</w:t>
+      </w:r>
+      <w:r>
+        <w:rPr>
+          <w:rStyle w:val="NormalTok"/>
+        </w:rPr>
+        <w:t xml:space="preserve">)</w:t>
+      </w:r>
+    </w:p>
+    <w:p>
+      <w:pPr>
+        <w:pStyle w:val="SourceCode"/>
+      </w:pPr>
+      <w:r>
+        <w:rPr>
+          <w:rStyle w:val="VerbatimChar"/>
+        </w:rPr>
+        <w:t xml:space="preserve">## [1] 0.01222447</w:t>
       </w:r>
     </w:p>
     <w:p>
@@ -1976,8 +2240,8 @@
       <w:pPr>
         <w:pStyle w:val="Heading3"/>
       </w:pPr>
-      <w:bookmarkStart w:id="47" w:name="part-3b"/>
-      <w:bookmarkEnd w:id="47"/>
+      <w:bookmarkStart w:id="49" w:name="part-3b"/>
+      <w:bookmarkEnd w:id="49"/>
       <w:r>
         <w:t xml:space="preserve">Part 3b</w:t>
       </w:r>
@@ -1994,8 +2258,8 @@
       <w:pPr>
         <w:pStyle w:val="Heading3"/>
       </w:pPr>
-      <w:bookmarkStart w:id="48" w:name="answer-3b-------------"/>
-      <w:bookmarkEnd w:id="48"/>
+      <w:bookmarkStart w:id="50" w:name="answer-3b-------------"/>
+      <w:bookmarkEnd w:id="50"/>
       <w:r>
         <w:t xml:space="preserve">-|-|-|-|-|-|-|-|-|-|-|- Answer 3b -|-|-|-|-|-|-|-|-|-|-|-</w:t>
       </w:r>
@@ -2006,9 +2270,116 @@
       </w:pPr>
       <w:r>
         <w:rPr>
-          <w:rStyle w:val="CommentTok"/>
-        </w:rPr>
-        <w:t xml:space="preserve"># insert your code here.</w:t>
+          <w:rStyle w:val="KeywordTok"/>
+        </w:rPr>
+        <w:t xml:space="preserve">pnorm</w:t>
+      </w:r>
+      <w:r>
+        <w:rPr>
+          <w:rStyle w:val="NormalTok"/>
+        </w:rPr>
+        <w:t xml:space="preserve">(</w:t>
+      </w:r>
+      <w:r>
+        <w:rPr>
+          <w:rStyle w:val="DecValTok"/>
+        </w:rPr>
+        <w:t xml:space="preserve">280</w:t>
+      </w:r>
+      <w:r>
+        <w:rPr>
+          <w:rStyle w:val="NormalTok"/>
+        </w:rPr>
+        <w:t xml:space="preserve">, </w:t>
+      </w:r>
+      <w:r>
+        <w:rPr>
+          <w:rStyle w:val="DecValTok"/>
+        </w:rPr>
+        <w:t xml:space="preserve">286</w:t>
+      </w:r>
+      <w:r>
+        <w:rPr>
+          <w:rStyle w:val="NormalTok"/>
+        </w:rPr>
+        <w:t xml:space="preserve">, </w:t>
+      </w:r>
+      <w:r>
+        <w:rPr>
+          <w:rStyle w:val="DecValTok"/>
+        </w:rPr>
+        <w:t xml:space="preserve">16</w:t>
+      </w:r>
+      <w:r>
+        <w:rPr>
+          <w:rStyle w:val="NormalTok"/>
+        </w:rPr>
+        <w:t xml:space="preserve">) -</w:t>
+      </w:r>
+      <w:r>
+        <w:rPr>
+          <w:rStyle w:val="StringTok"/>
+        </w:rPr>
+        <w:t xml:space="preserve"> </w:t>
+      </w:r>
+      <w:r>
+        <w:rPr>
+          <w:rStyle w:val="KeywordTok"/>
+        </w:rPr>
+        <w:t xml:space="preserve">pnorm</w:t>
+      </w:r>
+      <w:r>
+        <w:rPr>
+          <w:rStyle w:val="NormalTok"/>
+        </w:rPr>
+        <w:t xml:space="preserve">(</w:t>
+      </w:r>
+      <w:r>
+        <w:rPr>
+          <w:rStyle w:val="DecValTok"/>
+        </w:rPr>
+        <w:t xml:space="preserve">260</w:t>
+      </w:r>
+      <w:r>
+        <w:rPr>
+          <w:rStyle w:val="NormalTok"/>
+        </w:rPr>
+        <w:t xml:space="preserve">, </w:t>
+      </w:r>
+      <w:r>
+        <w:rPr>
+          <w:rStyle w:val="DecValTok"/>
+        </w:rPr>
+        <w:t xml:space="preserve">268</w:t>
+      </w:r>
+      <w:r>
+        <w:rPr>
+          <w:rStyle w:val="NormalTok"/>
+        </w:rPr>
+        <w:t xml:space="preserve">, </w:t>
+      </w:r>
+      <w:r>
+        <w:rPr>
+          <w:rStyle w:val="DecValTok"/>
+        </w:rPr>
+        <w:t xml:space="preserve">16</w:t>
+      </w:r>
+      <w:r>
+        <w:rPr>
+          <w:rStyle w:val="NormalTok"/>
+        </w:rPr>
+        <w:t xml:space="preserve">)</w:t>
+      </w:r>
+    </w:p>
+    <w:p>
+      <w:pPr>
+        <w:pStyle w:val="SourceCode"/>
+      </w:pPr>
+      <w:r>
+        <w:rPr>
+          <w:rStyle w:val="VerbatimChar"/>
+        </w:rPr>
+        <w:t xml:space="preserve">## [1] 0.04529269</w:t>
       </w:r>
     </w:p>
     <w:p>
@@ -2022,8 +2393,8 @@
       <w:pPr>
         <w:pStyle w:val="Heading3"/>
       </w:pPr>
-      <w:bookmarkStart w:id="49" w:name="part-3c"/>
-      <w:bookmarkEnd w:id="49"/>
+      <w:bookmarkStart w:id="51" w:name="part-3c"/>
+      <w:bookmarkEnd w:id="51"/>
       <w:r>
         <w:t xml:space="preserve">Part 3c</w:t>
       </w:r>
@@ -2040,8 +2411,8 @@
       <w:pPr>
         <w:pStyle w:val="Heading3"/>
       </w:pPr>
-      <w:bookmarkStart w:id="50" w:name="answer-3c-------------"/>
-      <w:bookmarkEnd w:id="50"/>
+      <w:bookmarkStart w:id="52" w:name="answer-3c-------------"/>
+      <w:bookmarkEnd w:id="52"/>
       <w:r>
         <w:t xml:space="preserve">-|-|-|-|-|-|-|-|-|-|-|- Answer 3c -|-|-|-|-|-|-|-|-|-|-|-</w:t>
       </w:r>
@@ -2052,9 +2423,62 @@
       </w:pPr>
       <w:r>
         <w:rPr>
-          <w:rStyle w:val="CommentTok"/>
-        </w:rPr>
-        <w:t xml:space="preserve"># insert your code here.</w:t>
+          <w:rStyle w:val="KeywordTok"/>
+        </w:rPr>
+        <w:t xml:space="preserve">qnorm</w:t>
+      </w:r>
+      <w:r>
+        <w:rPr>
+          <w:rStyle w:val="NormalTok"/>
+        </w:rPr>
+        <w:t xml:space="preserve">(.</w:t>
+      </w:r>
+      <w:r>
+        <w:rPr>
+          <w:rStyle w:val="DecValTok"/>
+        </w:rPr>
+        <w:t xml:space="preserve">10</w:t>
+      </w:r>
+      <w:r>
+        <w:rPr>
+          <w:rStyle w:val="NormalTok"/>
+        </w:rPr>
+        <w:t xml:space="preserve">, </w:t>
+      </w:r>
+      <w:r>
+        <w:rPr>
+          <w:rStyle w:val="DecValTok"/>
+        </w:rPr>
+        <w:t xml:space="preserve">286</w:t>
+      </w:r>
+      <w:r>
+        <w:rPr>
+          <w:rStyle w:val="NormalTok"/>
+        </w:rPr>
+        <w:t xml:space="preserve">, </w:t>
+      </w:r>
+      <w:r>
+        <w:rPr>
+          <w:rStyle w:val="DecValTok"/>
+        </w:rPr>
+        <w:t xml:space="preserve">16</w:t>
+      </w:r>
+      <w:r>
+        <w:rPr>
+          <w:rStyle w:val="NormalTok"/>
+        </w:rPr>
+        <w:t xml:space="preserve">)</w:t>
+      </w:r>
+    </w:p>
+    <w:p>
+      <w:pPr>
+        <w:pStyle w:val="SourceCode"/>
+      </w:pPr>
+      <w:r>
+        <w:rPr>
+          <w:rStyle w:val="VerbatimChar"/>
+        </w:rPr>
+        <w:t xml:space="preserve">## [1] 265.4952</w:t>
       </w:r>
     </w:p>
     <w:p>
@@ -2068,8 +2492,8 @@
       <w:pPr>
         <w:pStyle w:val="Heading2"/>
       </w:pPr>
-      <w:bookmarkStart w:id="51" w:name="exercise-4"/>
-      <w:bookmarkEnd w:id="51"/>
+      <w:bookmarkStart w:id="53" w:name="exercise-4"/>
+      <w:bookmarkEnd w:id="53"/>
       <w:r>
         <w:t xml:space="preserve">Exercise 4</w:t>
       </w:r>
@@ -2086,8 +2510,8 @@
       <w:pPr>
         <w:pStyle w:val="Heading3"/>
       </w:pPr>
-      <w:bookmarkStart w:id="52" w:name="part-4a"/>
-      <w:bookmarkEnd w:id="52"/>
+      <w:bookmarkStart w:id="54" w:name="part-4a"/>
+      <w:bookmarkEnd w:id="54"/>
       <w:r>
         <w:t xml:space="preserve">Part 4a</w:t>
       </w:r>
@@ -2097,15 +2521,21 @@
         <w:pStyle w:val="FirstParagraph"/>
       </w:pPr>
       <w:r>
-        <w:t xml:space="preserve">The file bodyFat.csv is included with the weekly download. Use read.csv(...) to read the file into a dataframe. This is an artificial data set meant to be bodyfat percentages of 250 random men. Show how to load the data and assign the bodyfat percentages to a vector called bfat.</w:t>
+        <w:t xml:space="preserve">The file bodyFat.csv is included with the weekly download.</w:t>
+      </w:r>
+      <w:r>
+        <w:t xml:space="preserve"> </w:t>
+      </w:r>
+      <w:r>
+        <w:t xml:space="preserve">Use read.csv(...) to read the file into a dataframe. This is an artificial data set meant to be bodyfat percentages of 250 random men. Show how to load the data and assign the bodyfat percentages to a vector called bfat.</w:t>
       </w:r>
     </w:p>
     <w:p>
       <w:pPr>
         <w:pStyle w:val="Heading3"/>
       </w:pPr>
-      <w:bookmarkStart w:id="53" w:name="answer-4a-------------"/>
-      <w:bookmarkEnd w:id="53"/>
+      <w:bookmarkStart w:id="55" w:name="answer-4a-------------"/>
+      <w:bookmarkEnd w:id="55"/>
       <w:r>
         <w:t xml:space="preserve">-|-|-|-|-|-|-|-|-|-|-|- Answer 4a -|-|-|-|-|-|-|-|-|-|-|-</w:t>
       </w:r>
@@ -2116,9 +2546,60 @@
       </w:pPr>
       <w:r>
         <w:rPr>
-          <w:rStyle w:val="CommentTok"/>
-        </w:rPr>
-        <w:t xml:space="preserve"># insert your code here.</w:t>
+          <w:rStyle w:val="NormalTok"/>
+        </w:rPr>
+        <w:t xml:space="preserve">df &lt;-</w:t>
+      </w:r>
+      <w:r>
+        <w:rPr>
+          <w:rStyle w:val="StringTok"/>
+        </w:rPr>
+        <w:t xml:space="preserve"> </w:t>
+      </w:r>
+      <w:r>
+        <w:rPr>
+          <w:rStyle w:val="KeywordTok"/>
+        </w:rPr>
+        <w:t xml:space="preserve">read.csv</w:t>
+      </w:r>
+      <w:r>
+        <w:rPr>
+          <w:rStyle w:val="NormalTok"/>
+        </w:rPr>
+        <w:t xml:space="preserve">(</w:t>
+      </w:r>
+      <w:r>
+        <w:rPr>
+          <w:rStyle w:val="StringTok"/>
+        </w:rPr>
+        <w:t xml:space="preserve">'bodyFat.csv'</w:t>
+      </w:r>
+      <w:r>
+        <w:rPr>
+          <w:rStyle w:val="NormalTok"/>
+        </w:rPr>
+        <w:t xml:space="preserve">)</w:t>
+      </w:r>
+      <w:r>
+        <w:br w:type="textWrapping"/>
+      </w:r>
+      <w:r>
+        <w:rPr>
+          <w:rStyle w:val="NormalTok"/>
+        </w:rPr>
+        <w:t xml:space="preserve">bfat &lt;-</w:t>
+      </w:r>
+      <w:r>
+        <w:rPr>
+          <w:rStyle w:val="StringTok"/>
+        </w:rPr>
+        <w:t xml:space="preserve"> </w:t>
+      </w:r>
+      <w:r>
+        <w:rPr>
+          <w:rStyle w:val="NormalTok"/>
+        </w:rPr>
+        <w:t xml:space="preserve">df$bodyFat</w:t>
       </w:r>
     </w:p>
     <w:p>
@@ -2132,8 +2613,8 @@
       <w:pPr>
         <w:pStyle w:val="Heading3"/>
       </w:pPr>
-      <w:bookmarkStart w:id="54" w:name="part-4b"/>
-      <w:bookmarkEnd w:id="54"/>
+      <w:bookmarkStart w:id="56" w:name="part-4b"/>
+      <w:bookmarkEnd w:id="56"/>
       <w:r>
         <w:t xml:space="preserve">Part 4b</w:t>
       </w:r>
@@ -2150,8 +2631,8 @@
       <w:pPr>
         <w:pStyle w:val="Heading3"/>
       </w:pPr>
-      <w:bookmarkStart w:id="55" w:name="answer-4b-------------"/>
-      <w:bookmarkEnd w:id="55"/>
+      <w:bookmarkStart w:id="57" w:name="answer-4b-------------"/>
+      <w:bookmarkEnd w:id="57"/>
       <w:r>
         <w:t xml:space="preserve">-|-|-|-|-|-|-|-|-|-|-|- Answer 4b -|-|-|-|-|-|-|-|-|-|-|-</w:t>
       </w:r>
@@ -2162,9 +2643,33 @@
       </w:pPr>
       <w:r>
         <w:rPr>
-          <w:rStyle w:val="CommentTok"/>
-        </w:rPr>
-        <w:t xml:space="preserve"># insert your code here.</w:t>
+          <w:rStyle w:val="KeywordTok"/>
+        </w:rPr>
+        <w:t xml:space="preserve">hist</w:t>
+      </w:r>
+      <w:r>
+        <w:rPr>
+          <w:rStyle w:val="NormalTok"/>
+        </w:rPr>
+        <w:t xml:space="preserve">(bfat, </w:t>
+      </w:r>
+      <w:r>
+        <w:rPr>
+          <w:rStyle w:val="DataTypeTok"/>
+        </w:rPr>
+        <w:t xml:space="preserve">prob=</w:t>
+      </w:r>
+      <w:r>
+        <w:rPr>
+          <w:rStyle w:val="OtherTok"/>
+        </w:rPr>
+        <w:t xml:space="preserve">TRUE</w:t>
+      </w:r>
+      <w:r>
+        <w:rPr>
+          <w:rStyle w:val="NormalTok"/>
+        </w:rPr>
+        <w:t xml:space="preserve">)</w:t>
       </w:r>
     </w:p>
     <w:p>
@@ -2172,7 +2677,54 @@
         <w:pStyle w:val="FirstParagraph"/>
       </w:pPr>
       <w:r>
-        <w:t xml:space="preserve">Replace this text with your written answer.</w:t>
+        <w:drawing>
+          <wp:inline>
+            <wp:extent cx="4620126" cy="3696101"/>
+            <wp:effectExtent b="0" l="0" r="0" t="0"/>
+            <wp:docPr descr="" title="" id="1" name="Picture"/>
+            <a:graphic>
+              <a:graphicData uri="http://schemas.openxmlformats.org/drawingml/2006/picture">
+                <pic:pic>
+                  <pic:nvPicPr>
+                    <pic:cNvPr descr="Week_01_HW_Submission_files/figure-docx/unnamed-chunk-16-1.png" id="0" name="Picture"/>
+                    <pic:cNvPicPr>
+                      <a:picLocks noChangeArrowheads="1" noChangeAspect="1"/>
+                    </pic:cNvPicPr>
+                  </pic:nvPicPr>
+                  <pic:blipFill>
+                    <a:blip r:embed="rId58"/>
+                    <a:stretch>
+                      <a:fillRect/>
+                    </a:stretch>
+                  </pic:blipFill>
+                  <pic:spPr bwMode="auto">
+                    <a:xfrm>
+                      <a:off x="0" y="0"/>
+                      <a:ext cx="4620126" cy="3696101"/>
+                    </a:xfrm>
+                    <a:prstGeom prst="rect">
+                      <a:avLst/>
+                    </a:prstGeom>
+                    <a:noFill/>
+                    <a:ln w="9525">
+                      <a:noFill/>
+                      <a:headEnd/>
+                      <a:tailEnd/>
+                    </a:ln>
+                  </pic:spPr>
+                </pic:pic>
+              </a:graphicData>
+            </a:graphic>
+          </wp:inline>
+        </w:drawing>
+      </w:r>
+    </w:p>
+    <w:p>
+      <w:pPr>
+        <w:pStyle w:val="BodyText"/>
+      </w:pPr>
+      <w:r>
+        <w:t xml:space="preserve">Yes, the data appears to come from a normal distribution.</w:t>
       </w:r>
     </w:p>
     <w:p>
@@ -2186,8 +2738,8 @@
       <w:pPr>
         <w:pStyle w:val="Heading3"/>
       </w:pPr>
-      <w:bookmarkStart w:id="56" w:name="part-4c"/>
-      <w:bookmarkEnd w:id="56"/>
+      <w:bookmarkStart w:id="59" w:name="part-4c"/>
+      <w:bookmarkEnd w:id="59"/>
       <w:r>
         <w:t xml:space="preserve">Part 4c</w:t>
       </w:r>
@@ -2204,8 +2756,8 @@
       <w:pPr>
         <w:pStyle w:val="Heading3"/>
       </w:pPr>
-      <w:bookmarkStart w:id="57" w:name="answer-4c-------------"/>
-      <w:bookmarkEnd w:id="57"/>
+      <w:bookmarkStart w:id="60" w:name="answer-4c-------------"/>
+      <w:bookmarkEnd w:id="60"/>
       <w:r>
         <w:t xml:space="preserve">-|-|-|-|-|-|-|-|-|-|-|- Answer 4c -|-|-|-|-|-|-|-|-|-|-|-</w:t>
       </w:r>
@@ -2216,9 +2768,54 @@
       </w:pPr>
       <w:r>
         <w:rPr>
-          <w:rStyle w:val="CommentTok"/>
-        </w:rPr>
-        <w:t xml:space="preserve"># insert your code here.</w:t>
+          <w:rStyle w:val="KeywordTok"/>
+        </w:rPr>
+        <w:t xml:space="preserve">qqnorm</w:t>
+      </w:r>
+      <w:r>
+        <w:rPr>
+          <w:rStyle w:val="NormalTok"/>
+        </w:rPr>
+        <w:t xml:space="preserve">(bfat, </w:t>
+      </w:r>
+      <w:r>
+        <w:rPr>
+          <w:rStyle w:val="DataTypeTok"/>
+        </w:rPr>
+        <w:t xml:space="preserve">ylab =</w:t>
+      </w:r>
+      <w:r>
+        <w:rPr>
+          <w:rStyle w:val="NormalTok"/>
+        </w:rPr>
+        <w:t xml:space="preserve"> </w:t>
+      </w:r>
+      <w:r>
+        <w:rPr>
+          <w:rStyle w:val="StringTok"/>
+        </w:rPr>
+        <w:t xml:space="preserve">'Body Fat Percentage'</w:t>
+      </w:r>
+      <w:r>
+        <w:rPr>
+          <w:rStyle w:val="NormalTok"/>
+        </w:rPr>
+        <w:t xml:space="preserve">)</w:t>
+      </w:r>
+      <w:r>
+        <w:br w:type="textWrapping"/>
+      </w:r>
+      <w:r>
+        <w:rPr>
+          <w:rStyle w:val="KeywordTok"/>
+        </w:rPr>
+        <w:t xml:space="preserve">qqline</w:t>
+      </w:r>
+      <w:r>
+        <w:rPr>
+          <w:rStyle w:val="NormalTok"/>
+        </w:rPr>
+        <w:t xml:space="preserve">(bfat)</w:t>
       </w:r>
     </w:p>
     <w:p>
@@ -2226,7 +2823,54 @@
         <w:pStyle w:val="FirstParagraph"/>
       </w:pPr>
       <w:r>
-        <w:t xml:space="preserve">Replace this text with your written answer.</w:t>
+        <w:drawing>
+          <wp:inline>
+            <wp:extent cx="4620126" cy="3696101"/>
+            <wp:effectExtent b="0" l="0" r="0" t="0"/>
+            <wp:docPr descr="" title="" id="1" name="Picture"/>
+            <a:graphic>
+              <a:graphicData uri="http://schemas.openxmlformats.org/drawingml/2006/picture">
+                <pic:pic>
+                  <pic:nvPicPr>
+                    <pic:cNvPr descr="Week_01_HW_Submission_files/figure-docx/unnamed-chunk-17-1.png" id="0" name="Picture"/>
+                    <pic:cNvPicPr>
+                      <a:picLocks noChangeArrowheads="1" noChangeAspect="1"/>
+                    </pic:cNvPicPr>
+                  </pic:nvPicPr>
+                  <pic:blipFill>
+                    <a:blip r:embed="rId61"/>
+                    <a:stretch>
+                      <a:fillRect/>
+                    </a:stretch>
+                  </pic:blipFill>
+                  <pic:spPr bwMode="auto">
+                    <a:xfrm>
+                      <a:off x="0" y="0"/>
+                      <a:ext cx="4620126" cy="3696101"/>
+                    </a:xfrm>
+                    <a:prstGeom prst="rect">
+                      <a:avLst/>
+                    </a:prstGeom>
+                    <a:noFill/>
+                    <a:ln w="9525">
+                      <a:noFill/>
+                      <a:headEnd/>
+                      <a:tailEnd/>
+                    </a:ln>
+                  </pic:spPr>
+                </pic:pic>
+              </a:graphicData>
+            </a:graphic>
+          </wp:inline>
+        </w:drawing>
+      </w:r>
+    </w:p>
+    <w:p>
+      <w:pPr>
+        <w:pStyle w:val="BodyText"/>
+      </w:pPr>
+      <w:r>
+        <w:t xml:space="preserve">The s shape tells us that the left side is shifted to the right and the right side is shifted to the left. In short, the distribution is normal shape but more "squished"</w:t>
       </w:r>
     </w:p>
     <w:p>
@@ -2344,7 +2988,7 @@
     </w:lvl>
   </w:abstractNum>
   <w:abstractNum w:abstractNumId="990">
-    <w:nsid w:val="77627ac9"/>
+    <w:nsid w:val="516bff97"/>
     <w:multiLevelType w:val="multilevel"/>
     <w:lvl w:ilvl="0">
       <w:numFmt w:val="bullet"/>
@@ -2611,7 +3255,7 @@
       <w:keepNext/>
       <w:keepLines/>
       <w:spacing w:before="200" w:after="0"/>
-      <w:outlineLvl w:val="1"/>
+      <w:outlineLvl w:val="2"/>
     </w:pPr>
     <w:rPr>
       <w:rFonts w:asciiTheme="majorHAnsi" w:eastAsiaTheme="majorEastAsia" w:hAnsiTheme="majorHAnsi" w:cstheme="majorBidi"/>
@@ -2633,7 +3277,7 @@
       <w:keepNext/>
       <w:keepLines/>
       <w:spacing w:before="200" w:after="0"/>
-      <w:outlineLvl w:val="1"/>
+      <w:outlineLvl w:val="3"/>
     </w:pPr>
     <w:rPr>
       <w:rFonts w:asciiTheme="majorHAnsi" w:eastAsiaTheme="majorEastAsia" w:hAnsiTheme="majorHAnsi" w:cstheme="majorBidi"/>
@@ -2655,12 +3299,32 @@
       <w:keepNext/>
       <w:keepLines/>
       <w:spacing w:before="200" w:after="0"/>
-      <w:outlineLvl w:val="1"/>
+      <w:outlineLvl w:val="4"/>
     </w:pPr>
     <w:rPr>
       <w:rFonts w:asciiTheme="majorHAnsi" w:eastAsiaTheme="majorEastAsia" w:hAnsiTheme="majorHAnsi" w:cstheme="majorBidi"/>
       <w:i/>
       <w:iCs/>
+      <w:color w:val="4F81BD" w:themeColor="accent1"/>
+      <w:sz w:val="24"/>
+      <w:szCs w:val="24"/>
+    </w:rPr>
+  </w:style>
+  <w:style w:type="paragraph" w:styleId="Heading6">
+    <w:name w:val="Heading 6"/>
+    <w:basedOn w:val="Normal"/>
+    <w:next w:val="BodyText"/>
+    <w:uiPriority w:val="9"/>
+    <w:unhideWhenUsed/>
+    <w:qFormat/>
+    <w:pPr>
+      <w:keepNext/>
+      <w:keepLines/>
+      <w:spacing w:before="200" w:after="0"/>
+      <w:outlineLvl w:val="5"/>
+    </w:pPr>
+    <w:rPr>
+      <w:rFonts w:asciiTheme="majorHAnsi" w:eastAsiaTheme="majorEastAsia" w:hAnsiTheme="majorHAnsi" w:cstheme="majorBidi"/>
       <w:color w:val="4F81BD" w:themeColor="accent1"/>
       <w:sz w:val="24"/>
       <w:szCs w:val="24"/>
@@ -2813,7 +3477,6 @@
     <w:link w:val="VerbatimChar"/>
     <w:pPr>
       <w:wordWrap w:val="off"/>
-      <w:noProof/>
       <w:shd w:val="clear" w:fill="f8f8f8"/>
     </w:pPr>
   </w:style>

</xml_diff>